<commit_message>
budapesti telephely - serveres resz, l3 SW
</commit_message>
<xml_diff>
--- a/Tesztelés_dokumentáció.docx
+++ b/Tesztelés_dokumentáció.docx
@@ -17,7 +17,7 @@
     </w:p>
     <w:p>
       <w:pPr>
-        <w:pStyle w:val="NormalWeb"/>
+        <w:pStyle w:val="NormlWeb"/>
         <w:spacing w:before="0" w:beforeAutospacing="0" w:after="160" w:afterAutospacing="0"/>
         <w:jc w:val="center"/>
       </w:pPr>
@@ -32,7 +32,7 @@
     </w:p>
     <w:p>
       <w:pPr>
-        <w:pStyle w:val="NormalWeb"/>
+        <w:pStyle w:val="NormlWeb"/>
         <w:spacing w:before="0" w:beforeAutospacing="0" w:after="160" w:afterAutospacing="0"/>
         <w:jc w:val="center"/>
       </w:pPr>
@@ -47,7 +47,7 @@
     </w:p>
     <w:p>
       <w:pPr>
-        <w:pStyle w:val="NormalWeb"/>
+        <w:pStyle w:val="NormlWeb"/>
         <w:spacing w:before="0" w:beforeAutospacing="0" w:after="160" w:afterAutospacing="0"/>
         <w:jc w:val="center"/>
       </w:pPr>
@@ -74,7 +74,7 @@
     </w:p>
     <w:p>
       <w:pPr>
-        <w:pStyle w:val="NormalWeb"/>
+        <w:pStyle w:val="NormlWeb"/>
         <w:spacing w:before="0" w:beforeAutospacing="0" w:after="160" w:afterAutospacing="0"/>
         <w:jc w:val="center"/>
         <w:rPr>
@@ -106,7 +106,7 @@
     </w:p>
     <w:p>
       <w:pPr>
-        <w:pStyle w:val="NormalWeb"/>
+        <w:pStyle w:val="NormlWeb"/>
         <w:spacing w:before="4440" w:beforeAutospacing="0" w:after="200" w:afterAutospacing="0"/>
         <w:jc w:val="center"/>
         <w:rPr>
@@ -130,7 +130,7 @@
     </w:p>
     <w:p>
       <w:pPr>
-        <w:pStyle w:val="NormalWeb"/>
+        <w:pStyle w:val="NormlWeb"/>
         <w:spacing w:before="0" w:beforeAutospacing="0" w:after="120" w:afterAutospacing="0" w:line="720" w:lineRule="auto"/>
         <w:jc w:val="center"/>
         <w:rPr>
@@ -154,7 +154,7 @@
     </w:p>
     <w:p>
       <w:pPr>
-        <w:pStyle w:val="NormalWeb"/>
+        <w:pStyle w:val="NormlWeb"/>
         <w:spacing w:before="0" w:beforeAutospacing="0"/>
         <w:jc w:val="center"/>
         <w:rPr>
@@ -178,7 +178,7 @@
     </w:p>
     <w:p>
       <w:pPr>
-        <w:pStyle w:val="NormalWeb"/>
+        <w:pStyle w:val="NormlWeb"/>
         <w:spacing w:before="0" w:beforeAutospacing="0" w:after="1000" w:afterAutospacing="0" w:line="720" w:lineRule="auto"/>
         <w:jc w:val="center"/>
         <w:rPr>
@@ -198,7 +198,7 @@
     </w:p>
     <w:p>
       <w:pPr>
-        <w:pStyle w:val="NormalWeb"/>
+        <w:pStyle w:val="NormlWeb"/>
         <w:spacing w:before="0" w:beforeAutospacing="0" w:after="0" w:afterAutospacing="0" w:line="720" w:lineRule="auto"/>
         <w:jc w:val="center"/>
         <w:rPr>
@@ -220,7 +220,7 @@
       <w:pPr>
         <w:pStyle w:val="bum"/>
         <w:rPr>
-          <w:rStyle w:val="SubtleReference"/>
+          <w:rStyle w:val="Finomhivatkozs"/>
           <w:rFonts w:ascii="Times New Roman" w:hAnsi="Times New Roman" w:cs="Times New Roman"/>
           <w:highlight w:val="cyan"/>
         </w:rPr>
@@ -230,7 +230,7 @@
       <w:pPr>
         <w:pStyle w:val="bum"/>
         <w:rPr>
-          <w:rStyle w:val="SubtleReference"/>
+          <w:rStyle w:val="Finomhivatkozs"/>
           <w:rFonts w:ascii="Times New Roman" w:hAnsi="Times New Roman" w:cs="Times New Roman"/>
           <w:b/>
           <w:bCs/>
@@ -238,7 +238,7 @@
       </w:pPr>
       <w:r>
         <w:rPr>
-          <w:rStyle w:val="SubtleReference"/>
+          <w:rStyle w:val="Finomhivatkozs"/>
           <w:rFonts w:ascii="Times New Roman" w:hAnsi="Times New Roman" w:cs="Times New Roman"/>
           <w:b/>
           <w:bCs/>
@@ -250,7 +250,7 @@
     <w:p>
       <w:pPr>
         <w:rPr>
-          <w:rStyle w:val="SubtleReference"/>
+          <w:rStyle w:val="Finomhivatkozs"/>
         </w:rPr>
       </w:pPr>
     </w:p>
@@ -258,26 +258,26 @@
       <w:pPr>
         <w:jc w:val="both"/>
         <w:rPr>
-          <w:rStyle w:val="SubtleReference"/>
-        </w:rPr>
-      </w:pPr>
-      <w:r>
-        <w:rPr>
-          <w:rStyle w:val="SubtleReference"/>
+          <w:rStyle w:val="Finomhivatkozs"/>
+        </w:rPr>
+      </w:pPr>
+      <w:r>
+        <w:rPr>
+          <w:rStyle w:val="Finomhivatkozs"/>
         </w:rPr>
         <w:t xml:space="preserve">DHCP </w:t>
       </w:r>
       <w:proofErr w:type="spellStart"/>
       <w:r>
         <w:rPr>
-          <w:rStyle w:val="SubtleReference"/>
+          <w:rStyle w:val="Finomhivatkozs"/>
         </w:rPr>
         <w:t>lease</w:t>
       </w:r>
       <w:proofErr w:type="spellEnd"/>
       <w:r>
         <w:rPr>
-          <w:rStyle w:val="SubtleReference"/>
+          <w:rStyle w:val="Finomhivatkozs"/>
         </w:rPr>
         <w:t xml:space="preserve"> megújításának tesztelése</w:t>
       </w:r>
@@ -286,72 +286,72 @@
       <w:pPr>
         <w:jc w:val="both"/>
         <w:rPr>
-          <w:rStyle w:val="SubtleReference"/>
-        </w:rPr>
-      </w:pPr>
-      <w:r>
-        <w:rPr>
-          <w:rStyle w:val="SubtleReference"/>
+          <w:rStyle w:val="Finomhivatkozs"/>
+        </w:rPr>
+      </w:pPr>
+      <w:r>
+        <w:rPr>
+          <w:rStyle w:val="Finomhivatkozs"/>
         </w:rPr>
         <w:t xml:space="preserve">A teszt célja annak ellenőrzése, hogy </w:t>
       </w:r>
       <w:r>
         <w:rPr>
-          <w:rStyle w:val="SubtleReference"/>
+          <w:rStyle w:val="Finomhivatkozs"/>
           <w:color w:val="EE0000"/>
         </w:rPr>
         <w:t>a</w:t>
       </w:r>
       <w:r>
         <w:rPr>
-          <w:rStyle w:val="SubtleReference"/>
+          <w:rStyle w:val="Finomhivatkozs"/>
         </w:rPr>
         <w:t xml:space="preserve"> </w:t>
       </w:r>
       <w:r>
         <w:rPr>
-          <w:rStyle w:val="SubtleReference"/>
+          <w:rStyle w:val="Finomhivatkozs"/>
           <w:color w:val="EE0000"/>
         </w:rPr>
         <w:t xml:space="preserve">DHCP-kiszolgáló </w:t>
       </w:r>
       <w:r>
         <w:rPr>
-          <w:rStyle w:val="SubtleReference"/>
+          <w:rStyle w:val="Finomhivatkozs"/>
         </w:rPr>
         <w:t>képes-e megfelelően kezelni a dinamikusan kiosztott IP-címek bérleti idejének (</w:t>
       </w:r>
       <w:proofErr w:type="spellStart"/>
       <w:r>
         <w:rPr>
-          <w:rStyle w:val="SubtleReference"/>
+          <w:rStyle w:val="Finomhivatkozs"/>
         </w:rPr>
         <w:t>lease</w:t>
       </w:r>
       <w:proofErr w:type="spellEnd"/>
       <w:r>
         <w:rPr>
-          <w:rStyle w:val="SubtleReference"/>
+          <w:rStyle w:val="Finomhivatkozs"/>
         </w:rPr>
         <w:t xml:space="preserve"> </w:t>
       </w:r>
       <w:proofErr w:type="spellStart"/>
       <w:r>
         <w:rPr>
-          <w:rStyle w:val="SubtleReference"/>
+          <w:rStyle w:val="Finomhivatkozs"/>
         </w:rPr>
         <w:t>time</w:t>
       </w:r>
       <w:proofErr w:type="spellEnd"/>
       <w:r>
         <w:rPr>
-          <w:rStyle w:val="SubtleReference"/>
+          <w:rStyle w:val="Finomhivatkozs"/>
         </w:rPr>
         <w:t xml:space="preserve">) lejártát és megújítását. A teszt során egy DHCP-n keresztül IP-címet kapott kliens eszközön manuálisan elindítottuk a cím felszabadítását </w:t>
       </w:r>
       <w:r>
         <w:rPr>
-          <w:rStyle w:val="SubtleReference"/>
+          <w:rStyle w:val="Finomhivatkozs"/>
           <w:highlight w:val="lightGray"/>
         </w:rPr>
         <w:t>(</w:t>
@@ -359,7 +359,7 @@
       <w:proofErr w:type="spellStart"/>
       <w:r>
         <w:rPr>
-          <w:rStyle w:val="SubtleReference"/>
+          <w:rStyle w:val="Finomhivatkozs"/>
           <w:highlight w:val="lightGray"/>
         </w:rPr>
         <w:t>ipconfig</w:t>
@@ -367,7 +367,7 @@
       <w:proofErr w:type="spellEnd"/>
       <w:r>
         <w:rPr>
-          <w:rStyle w:val="SubtleReference"/>
+          <w:rStyle w:val="Finomhivatkozs"/>
           <w:highlight w:val="lightGray"/>
         </w:rPr>
         <w:t xml:space="preserve"> /</w:t>
@@ -375,7 +375,7 @@
       <w:proofErr w:type="spellStart"/>
       <w:r>
         <w:rPr>
-          <w:rStyle w:val="SubtleReference"/>
+          <w:rStyle w:val="Finomhivatkozs"/>
           <w:highlight w:val="lightGray"/>
         </w:rPr>
         <w:t>release</w:t>
@@ -383,34 +383,34 @@
       <w:proofErr w:type="spellEnd"/>
       <w:r>
         <w:rPr>
-          <w:rStyle w:val="SubtleReference"/>
+          <w:rStyle w:val="Finomhivatkozs"/>
           <w:highlight w:val="lightGray"/>
         </w:rPr>
         <w:t>),</w:t>
       </w:r>
       <w:r>
         <w:rPr>
-          <w:rStyle w:val="SubtleReference"/>
+          <w:rStyle w:val="Finomhivatkozs"/>
         </w:rPr>
         <w:t xml:space="preserve"> majd </w:t>
       </w:r>
       <w:proofErr w:type="spellStart"/>
       <w:r>
         <w:rPr>
-          <w:rStyle w:val="SubtleReference"/>
+          <w:rStyle w:val="Finomhivatkozs"/>
         </w:rPr>
         <w:t>újrakértük</w:t>
       </w:r>
       <w:proofErr w:type="spellEnd"/>
       <w:r>
         <w:rPr>
-          <w:rStyle w:val="SubtleReference"/>
+          <w:rStyle w:val="Finomhivatkozs"/>
         </w:rPr>
         <w:t xml:space="preserve"> a címet </w:t>
       </w:r>
       <w:r>
         <w:rPr>
-          <w:rStyle w:val="SubtleReference"/>
+          <w:rStyle w:val="Finomhivatkozs"/>
           <w:highlight w:val="lightGray"/>
         </w:rPr>
         <w:t>(</w:t>
@@ -418,7 +418,7 @@
       <w:proofErr w:type="spellStart"/>
       <w:r>
         <w:rPr>
-          <w:rStyle w:val="SubtleReference"/>
+          <w:rStyle w:val="Finomhivatkozs"/>
           <w:highlight w:val="lightGray"/>
         </w:rPr>
         <w:t>ipconfig</w:t>
@@ -426,7 +426,7 @@
       <w:proofErr w:type="spellEnd"/>
       <w:r>
         <w:rPr>
-          <w:rStyle w:val="SubtleReference"/>
+          <w:rStyle w:val="Finomhivatkozs"/>
           <w:highlight w:val="lightGray"/>
         </w:rPr>
         <w:t xml:space="preserve"> /</w:t>
@@ -434,7 +434,7 @@
       <w:proofErr w:type="spellStart"/>
       <w:r>
         <w:rPr>
-          <w:rStyle w:val="SubtleReference"/>
+          <w:rStyle w:val="Finomhivatkozs"/>
           <w:highlight w:val="lightGray"/>
         </w:rPr>
         <w:t>renew</w:t>
@@ -442,20 +442,20 @@
       <w:proofErr w:type="spellEnd"/>
       <w:r>
         <w:rPr>
-          <w:rStyle w:val="SubtleReference"/>
+          <w:rStyle w:val="Finomhivatkozs"/>
           <w:highlight w:val="lightGray"/>
         </w:rPr>
         <w:t>)</w:t>
       </w:r>
       <w:r>
         <w:rPr>
-          <w:rStyle w:val="SubtleReference"/>
+          <w:rStyle w:val="Finomhivatkozs"/>
         </w:rPr>
         <w:t xml:space="preserve">. A sikeres újrakiosztás igazolja, hogy a DHCP-kiszolgáló megfelelően működik, és </w:t>
       </w:r>
       <w:r>
         <w:rPr>
-          <w:rStyle w:val="SubtleReference"/>
+          <w:rStyle w:val="Finomhivatkozs"/>
           <w:b/>
           <w:bCs/>
           <w:color w:val="EE0000"/>
@@ -464,27 +464,27 @@
       </w:r>
       <w:r>
         <w:rPr>
-          <w:rStyle w:val="SubtleReference"/>
+          <w:rStyle w:val="Finomhivatkozs"/>
         </w:rPr>
         <w:t xml:space="preserve">. Ez a teszt jól szemlélteti a DHCP dinamikus működését és a címek </w:t>
       </w:r>
       <w:proofErr w:type="spellStart"/>
       <w:r>
         <w:rPr>
-          <w:rStyle w:val="SubtleReference"/>
+          <w:rStyle w:val="Finomhivatkozs"/>
         </w:rPr>
         <w:t>újrahasznosításának</w:t>
       </w:r>
       <w:proofErr w:type="spellEnd"/>
       <w:r>
         <w:rPr>
-          <w:rStyle w:val="SubtleReference"/>
+          <w:rStyle w:val="Finomhivatkozs"/>
         </w:rPr>
         <w:t xml:space="preserve"> folyamatát.</w:t>
       </w:r>
       <w:r>
         <w:rPr>
-          <w:rStyle w:val="SubtleReference"/>
+          <w:rStyle w:val="Finomhivatkozs"/>
         </w:rPr>
         <w:t xml:space="preserve"> </w:t>
       </w:r>
@@ -493,7 +493,7 @@
       <w:pPr>
         <w:jc w:val="both"/>
         <w:rPr>
-          <w:rStyle w:val="SubtleReference"/>
+          <w:rStyle w:val="Finomhivatkozs"/>
         </w:rPr>
       </w:pPr>
       <w:r>
@@ -564,7 +564,7 @@
     <w:p>
       <w:pPr>
         <w:rPr>
-          <w:rStyle w:val="SubtleReference"/>
+          <w:rStyle w:val="Finomhivatkozs"/>
         </w:rPr>
       </w:pPr>
       <w:r>
@@ -656,7 +656,7 @@
       <w:pPr>
         <w:pStyle w:val="bum"/>
         <w:rPr>
-          <w:rStyle w:val="SubtleReference"/>
+          <w:rStyle w:val="Finomhivatkozs"/>
         </w:rPr>
       </w:pPr>
     </w:p>
@@ -664,7 +664,7 @@
       <w:pPr>
         <w:pStyle w:val="bum"/>
         <w:rPr>
-          <w:rStyle w:val="SubtleReference"/>
+          <w:rStyle w:val="Finomhivatkozs"/>
           <w:rFonts w:ascii="Times New Roman" w:hAnsi="Times New Roman" w:cs="Times New Roman"/>
         </w:rPr>
       </w:pPr>
@@ -673,7 +673,7 @@
       <w:pPr>
         <w:pStyle w:val="bum"/>
         <w:rPr>
-          <w:rStyle w:val="SubtleReference"/>
+          <w:rStyle w:val="Finomhivatkozs"/>
         </w:rPr>
       </w:pPr>
       <w:r>
@@ -748,7 +748,7 @@
       </w:r>
       <w:r>
         <w:rPr>
-          <w:rStyle w:val="SubtleReference"/>
+          <w:rStyle w:val="Finomhivatkozs"/>
           <w:rFonts w:ascii="Times New Roman" w:hAnsi="Times New Roman" w:cs="Times New Roman"/>
         </w:rPr>
         <w:tab/>
@@ -758,7 +758,7 @@
       <w:pPr>
         <w:pStyle w:val="bum"/>
         <w:rPr>
-          <w:rStyle w:val="SubtleReference"/>
+          <w:rStyle w:val="Finomhivatkozs"/>
           <w:rFonts w:ascii="Times New Roman" w:hAnsi="Times New Roman" w:cs="Times New Roman"/>
         </w:rPr>
       </w:pPr>
@@ -767,13 +767,13 @@
       <w:pPr>
         <w:pStyle w:val="bum"/>
         <w:rPr>
-          <w:rStyle w:val="SubtleReference"/>
-          <w:rFonts w:ascii="Times New Roman" w:hAnsi="Times New Roman" w:cs="Times New Roman"/>
-        </w:rPr>
-      </w:pPr>
-      <w:r>
-        <w:rPr>
-          <w:rStyle w:val="SubtleReference"/>
+          <w:rStyle w:val="Finomhivatkozs"/>
+          <w:rFonts w:ascii="Times New Roman" w:hAnsi="Times New Roman" w:cs="Times New Roman"/>
+        </w:rPr>
+      </w:pPr>
+      <w:r>
+        <w:rPr>
+          <w:rStyle w:val="Finomhivatkozs"/>
           <w:rFonts w:ascii="Times New Roman" w:hAnsi="Times New Roman" w:cs="Times New Roman"/>
         </w:rPr>
         <w:tab/>
@@ -783,7 +783,7 @@
       <w:pPr>
         <w:pStyle w:val="bum"/>
         <w:rPr>
-          <w:rStyle w:val="SubtleReference"/>
+          <w:rStyle w:val="Finomhivatkozs"/>
           <w:rFonts w:ascii="Times New Roman" w:hAnsi="Times New Roman" w:cs="Times New Roman"/>
         </w:rPr>
       </w:pPr>
@@ -882,7 +882,7 @@
       <w:pPr>
         <w:pStyle w:val="bum"/>
         <w:rPr>
-          <w:rStyle w:val="SubtleReference"/>
+          <w:rStyle w:val="Finomhivatkozs"/>
           <w:rFonts w:ascii="Times New Roman" w:hAnsi="Times New Roman" w:cs="Times New Roman"/>
         </w:rPr>
       </w:pPr>
@@ -891,7 +891,7 @@
       <w:pPr>
         <w:pStyle w:val="bum"/>
         <w:rPr>
-          <w:rStyle w:val="SubtleReference"/>
+          <w:rStyle w:val="Finomhivatkozs"/>
           <w:rFonts w:ascii="Times New Roman" w:hAnsi="Times New Roman" w:cs="Times New Roman"/>
         </w:rPr>
       </w:pPr>
@@ -900,7 +900,7 @@
       <w:pPr>
         <w:pStyle w:val="bum"/>
         <w:rPr>
-          <w:rStyle w:val="SubtleReference"/>
+          <w:rStyle w:val="Finomhivatkozs"/>
           <w:rFonts w:ascii="Times New Roman" w:hAnsi="Times New Roman" w:cs="Times New Roman"/>
         </w:rPr>
       </w:pPr>
@@ -910,14 +910,15 @@
         <w:pStyle w:val="bum"/>
         <w:jc w:val="left"/>
         <w:rPr>
-          <w:rStyle w:val="SubtleReference"/>
-          <w:rFonts w:ascii="Times New Roman" w:hAnsi="Times New Roman" w:cs="Times New Roman"/>
-        </w:rPr>
-      </w:pPr>
-      <w:r>
-        <w:rPr>
-          <w:rStyle w:val="SubtleReference"/>
-          <w:rFonts w:ascii="Times New Roman" w:hAnsi="Times New Roman" w:cs="Times New Roman"/>
+          <w:rStyle w:val="Finomhivatkozs"/>
+          <w:rFonts w:ascii="Times New Roman" w:hAnsi="Times New Roman" w:cs="Times New Roman"/>
+        </w:rPr>
+      </w:pPr>
+      <w:r>
+        <w:rPr>
+          <w:rStyle w:val="Finomhivatkozs"/>
+          <w:rFonts w:ascii="Times New Roman" w:hAnsi="Times New Roman" w:cs="Times New Roman"/>
+          <w:noProof/>
         </w:rPr>
         <w:drawing>
           <wp:anchor distT="0" distB="0" distL="114300" distR="114300" simplePos="0" relativeHeight="251665408" behindDoc="0" locked="0" layoutInCell="1" allowOverlap="1" wp14:anchorId="367A0383" wp14:editId="6E5005C0">
@@ -981,14 +982,14 @@
       </w:r>
       <w:r>
         <w:rPr>
-          <w:rStyle w:val="SubtleReference"/>
+          <w:rStyle w:val="Finomhivatkozs"/>
           <w:rFonts w:ascii="Times New Roman" w:hAnsi="Times New Roman" w:cs="Times New Roman"/>
         </w:rPr>
         <w:t xml:space="preserve">A </w:t>
       </w:r>
       <w:r>
         <w:rPr>
-          <w:rStyle w:val="SubtleReference"/>
+          <w:rStyle w:val="Finomhivatkozs"/>
           <w:rFonts w:ascii="Times New Roman" w:hAnsi="Times New Roman" w:cs="Times New Roman"/>
           <w:highlight w:val="lightGray"/>
         </w:rPr>
@@ -997,7 +998,7 @@
       <w:proofErr w:type="spellStart"/>
       <w:r>
         <w:rPr>
-          <w:rStyle w:val="SubtleReference"/>
+          <w:rStyle w:val="Finomhivatkozs"/>
           <w:rFonts w:ascii="Times New Roman" w:hAnsi="Times New Roman" w:cs="Times New Roman"/>
           <w:highlight w:val="lightGray"/>
         </w:rPr>
@@ -1006,7 +1007,7 @@
       <w:proofErr w:type="spellEnd"/>
       <w:r>
         <w:rPr>
-          <w:rStyle w:val="SubtleReference"/>
+          <w:rStyle w:val="Finomhivatkozs"/>
           <w:rFonts w:ascii="Times New Roman" w:hAnsi="Times New Roman" w:cs="Times New Roman"/>
           <w:highlight w:val="lightGray"/>
         </w:rPr>
@@ -1015,7 +1016,7 @@
       <w:proofErr w:type="spellStart"/>
       <w:r>
         <w:rPr>
-          <w:rStyle w:val="SubtleReference"/>
+          <w:rStyle w:val="Finomhivatkozs"/>
           <w:rFonts w:ascii="Times New Roman" w:hAnsi="Times New Roman" w:cs="Times New Roman"/>
           <w:highlight w:val="lightGray"/>
         </w:rPr>
@@ -1024,7 +1025,7 @@
       <w:proofErr w:type="spellEnd"/>
       <w:r>
         <w:rPr>
-          <w:rStyle w:val="SubtleReference"/>
+          <w:rStyle w:val="Finomhivatkozs"/>
           <w:rFonts w:ascii="Times New Roman" w:hAnsi="Times New Roman" w:cs="Times New Roman"/>
           <w:highlight w:val="lightGray"/>
         </w:rPr>
@@ -1033,7 +1034,7 @@
       <w:proofErr w:type="spellStart"/>
       <w:r>
         <w:rPr>
-          <w:rStyle w:val="SubtleReference"/>
+          <w:rStyle w:val="Finomhivatkozs"/>
           <w:rFonts w:ascii="Times New Roman" w:hAnsi="Times New Roman" w:cs="Times New Roman"/>
           <w:highlight w:val="lightGray"/>
         </w:rPr>
@@ -1042,7 +1043,7 @@
       <w:proofErr w:type="spellEnd"/>
       <w:r>
         <w:rPr>
-          <w:rStyle w:val="SubtleReference"/>
+          <w:rStyle w:val="Finomhivatkozs"/>
           <w:rFonts w:ascii="Times New Roman" w:hAnsi="Times New Roman" w:cs="Times New Roman"/>
           <w:highlight w:val="lightGray"/>
         </w:rPr>
@@ -1050,28 +1051,28 @@
       </w:r>
       <w:r>
         <w:rPr>
-          <w:rStyle w:val="SubtleReference"/>
+          <w:rStyle w:val="Finomhivatkozs"/>
           <w:rFonts w:ascii="Times New Roman" w:hAnsi="Times New Roman" w:cs="Times New Roman"/>
         </w:rPr>
         <w:t xml:space="preserve"> parancsra láthatjuk a </w:t>
       </w:r>
       <w:r>
         <w:rPr>
-          <w:rStyle w:val="SubtleReference"/>
+          <w:rStyle w:val="Finomhivatkozs"/>
           <w:rFonts w:ascii="Times New Roman" w:hAnsi="Times New Roman" w:cs="Times New Roman"/>
         </w:rPr>
         <w:t>címeket,</w:t>
       </w:r>
       <w:r>
         <w:rPr>
-          <w:rStyle w:val="SubtleReference"/>
+          <w:rStyle w:val="Finomhivatkozs"/>
           <w:rFonts w:ascii="Times New Roman" w:hAnsi="Times New Roman" w:cs="Times New Roman"/>
         </w:rPr>
         <w:t xml:space="preserve"> amik a </w:t>
       </w:r>
       <w:r>
         <w:rPr>
-          <w:rStyle w:val="SubtleReference"/>
+          <w:rStyle w:val="Finomhivatkozs"/>
           <w:rFonts w:ascii="Times New Roman" w:hAnsi="Times New Roman" w:cs="Times New Roman"/>
           <w:color w:val="EE0000"/>
         </w:rPr>
@@ -1079,14 +1080,14 @@
       </w:r>
       <w:r>
         <w:rPr>
-          <w:rStyle w:val="SubtleReference"/>
+          <w:rStyle w:val="Finomhivatkozs"/>
           <w:rFonts w:ascii="Times New Roman" w:hAnsi="Times New Roman" w:cs="Times New Roman"/>
         </w:rPr>
         <w:t xml:space="preserve">, és azt is, hogy milyen </w:t>
       </w:r>
       <w:r>
         <w:rPr>
-          <w:rStyle w:val="SubtleReference"/>
+          <w:rStyle w:val="Finomhivatkozs"/>
           <w:rFonts w:ascii="Times New Roman" w:hAnsi="Times New Roman" w:cs="Times New Roman"/>
           <w:color w:val="EE0000"/>
         </w:rPr>
@@ -1094,7 +1095,7 @@
       </w:r>
       <w:r>
         <w:rPr>
-          <w:rStyle w:val="SubtleReference"/>
+          <w:rStyle w:val="Finomhivatkozs"/>
           <w:rFonts w:ascii="Times New Roman" w:hAnsi="Times New Roman" w:cs="Times New Roman"/>
         </w:rPr>
         <w:t>használják azokat.</w:t>
@@ -1104,7 +1105,7 @@
       <w:pPr>
         <w:pStyle w:val="bum"/>
         <w:rPr>
-          <w:rStyle w:val="SubtleReference"/>
+          <w:rStyle w:val="Finomhivatkozs"/>
           <w:rFonts w:ascii="Times New Roman" w:hAnsi="Times New Roman" w:cs="Times New Roman"/>
         </w:rPr>
       </w:pPr>
@@ -1291,7 +1292,7 @@
       </w:r>
       <w:r>
         <w:rPr>
-          <w:rStyle w:val="SubtleReference"/>
+          <w:rStyle w:val="Finomhivatkozs"/>
           <w:rFonts w:ascii="Times New Roman" w:hAnsi="Times New Roman" w:cs="Times New Roman"/>
         </w:rPr>
         <w:t xml:space="preserve"> </w:t>
@@ -1301,7 +1302,7 @@
       <w:pPr>
         <w:pStyle w:val="bum"/>
         <w:rPr>
-          <w:rStyle w:val="SubtleReference"/>
+          <w:rStyle w:val="Finomhivatkozs"/>
           <w:rFonts w:ascii="Times New Roman" w:hAnsi="Times New Roman" w:cs="Times New Roman"/>
         </w:rPr>
       </w:pPr>
@@ -1310,7 +1311,7 @@
       <w:pPr>
         <w:pStyle w:val="bum"/>
         <w:rPr>
-          <w:rStyle w:val="SubtleReference"/>
+          <w:rStyle w:val="Finomhivatkozs"/>
           <w:rFonts w:ascii="Times New Roman" w:hAnsi="Times New Roman" w:cs="Times New Roman"/>
         </w:rPr>
       </w:pPr>
@@ -1319,14 +1320,14 @@
       <w:pPr>
         <w:pStyle w:val="bum"/>
         <w:rPr>
-          <w:rStyle w:val="SubtleReference"/>
+          <w:rStyle w:val="Finomhivatkozs"/>
           <w:rFonts w:ascii="Times New Roman" w:hAnsi="Times New Roman" w:cs="Times New Roman"/>
         </w:rPr>
       </w:pPr>
       <w:proofErr w:type="spellStart"/>
       <w:r>
         <w:rPr>
-          <w:rStyle w:val="SubtleReference"/>
+          <w:rStyle w:val="Finomhivatkozs"/>
           <w:rFonts w:ascii="Times New Roman" w:hAnsi="Times New Roman" w:cs="Times New Roman"/>
         </w:rPr>
         <w:t>Spanning</w:t>
@@ -1334,7 +1335,7 @@
       <w:proofErr w:type="spellEnd"/>
       <w:r>
         <w:rPr>
-          <w:rStyle w:val="SubtleReference"/>
+          <w:rStyle w:val="Finomhivatkozs"/>
           <w:rFonts w:ascii="Times New Roman" w:hAnsi="Times New Roman" w:cs="Times New Roman"/>
         </w:rPr>
         <w:t xml:space="preserve"> </w:t>
@@ -1342,7 +1343,7 @@
       <w:proofErr w:type="spellStart"/>
       <w:r>
         <w:rPr>
-          <w:rStyle w:val="SubtleReference"/>
+          <w:rStyle w:val="Finomhivatkozs"/>
           <w:rFonts w:ascii="Times New Roman" w:hAnsi="Times New Roman" w:cs="Times New Roman"/>
         </w:rPr>
         <w:t>Tree</w:t>
@@ -1350,7 +1351,7 @@
       <w:proofErr w:type="spellEnd"/>
       <w:r>
         <w:rPr>
-          <w:rStyle w:val="SubtleReference"/>
+          <w:rStyle w:val="Finomhivatkozs"/>
           <w:rFonts w:ascii="Times New Roman" w:hAnsi="Times New Roman" w:cs="Times New Roman"/>
         </w:rPr>
         <w:t xml:space="preserve"> </w:t>
@@ -1358,7 +1359,7 @@
       <w:proofErr w:type="spellStart"/>
       <w:r>
         <w:rPr>
-          <w:rStyle w:val="SubtleReference"/>
+          <w:rStyle w:val="Finomhivatkozs"/>
           <w:rFonts w:ascii="Times New Roman" w:hAnsi="Times New Roman" w:cs="Times New Roman"/>
         </w:rPr>
         <w:t>Protocol</w:t>
@@ -1369,7 +1370,7 @@
       <w:pPr>
         <w:pStyle w:val="bum"/>
         <w:rPr>
-          <w:rStyle w:val="SubtleReference"/>
+          <w:rStyle w:val="Finomhivatkozs"/>
           <w:rFonts w:ascii="Times New Roman" w:hAnsi="Times New Roman" w:cs="Times New Roman"/>
         </w:rPr>
       </w:pPr>
@@ -1610,7 +1611,7 @@
       </w:r>
       <w:r>
         <w:rPr>
-          <w:rStyle w:val="SubtleReference"/>
+          <w:rStyle w:val="Finomhivatkozs"/>
           <w:rFonts w:ascii="Times New Roman" w:hAnsi="Times New Roman" w:cs="Times New Roman"/>
         </w:rPr>
         <w:t xml:space="preserve"> </w:t>
@@ -1618,7 +1619,7 @@
       <w:proofErr w:type="gramStart"/>
       <w:r>
         <w:rPr>
-          <w:rStyle w:val="SubtleReference"/>
+          <w:rStyle w:val="Finomhivatkozs"/>
           <w:rFonts w:ascii="Times New Roman" w:hAnsi="Times New Roman" w:cs="Times New Roman"/>
           <w:b/>
           <w:bCs/>
@@ -1636,7 +1637,7 @@
       <w:proofErr w:type="gramEnd"/>
       <w:r>
         <w:rPr>
-          <w:rStyle w:val="SubtleReference"/>
+          <w:rStyle w:val="Finomhivatkozs"/>
           <w:rFonts w:ascii="Times New Roman" w:hAnsi="Times New Roman" w:cs="Times New Roman"/>
           <w:b/>
           <w:bCs/>
@@ -1653,7 +1654,7 @@
       </w:r>
       <w:r>
         <w:rPr>
-          <w:rStyle w:val="SubtleReference"/>
+          <w:rStyle w:val="Finomhivatkozs"/>
           <w:rFonts w:ascii="Times New Roman" w:hAnsi="Times New Roman" w:cs="Times New Roman"/>
           <w:b/>
           <w:bCs/>
@@ -1671,7 +1672,7 @@
       <w:proofErr w:type="spellStart"/>
       <w:r>
         <w:rPr>
-          <w:rStyle w:val="SubtleReference"/>
+          <w:rStyle w:val="Finomhivatkozs"/>
           <w:rFonts w:ascii="Times New Roman" w:hAnsi="Times New Roman" w:cs="Times New Roman"/>
           <w:b/>
           <w:bCs/>
@@ -1689,7 +1690,7 @@
       <w:proofErr w:type="spellEnd"/>
       <w:r>
         <w:rPr>
-          <w:rStyle w:val="SubtleReference"/>
+          <w:rStyle w:val="Finomhivatkozs"/>
           <w:rFonts w:ascii="Times New Roman" w:hAnsi="Times New Roman" w:cs="Times New Roman"/>
           <w:b/>
           <w:bCs/>
@@ -1707,7 +1708,7 @@
       <w:proofErr w:type="spellStart"/>
       <w:r>
         <w:rPr>
-          <w:rStyle w:val="SubtleReference"/>
+          <w:rStyle w:val="Finomhivatkozs"/>
           <w:rFonts w:ascii="Times New Roman" w:hAnsi="Times New Roman" w:cs="Times New Roman"/>
           <w:b/>
           <w:bCs/>
@@ -1725,7 +1726,7 @@
       <w:proofErr w:type="spellEnd"/>
       <w:r>
         <w:rPr>
-          <w:rStyle w:val="SubtleReference"/>
+          <w:rStyle w:val="Finomhivatkozs"/>
           <w:rFonts w:ascii="Times New Roman" w:hAnsi="Times New Roman" w:cs="Times New Roman"/>
         </w:rPr>
         <w:t xml:space="preserve">. Ezt az </w:t>
@@ -1733,7 +1734,7 @@
       <w:proofErr w:type="spellStart"/>
       <w:r>
         <w:rPr>
-          <w:rStyle w:val="SubtleReference"/>
+          <w:rStyle w:val="Finomhivatkozs"/>
           <w:rFonts w:ascii="Times New Roman" w:hAnsi="Times New Roman" w:cs="Times New Roman"/>
         </w:rPr>
         <w:t>interface</w:t>
@@ -1741,21 +1742,21 @@
       <w:proofErr w:type="spellEnd"/>
       <w:r>
         <w:rPr>
-          <w:rStyle w:val="SubtleReference"/>
+          <w:rStyle w:val="Finomhivatkozs"/>
           <w:rFonts w:ascii="Times New Roman" w:hAnsi="Times New Roman" w:cs="Times New Roman"/>
         </w:rPr>
         <w:t>-k listájánál árulja el, hogy</w:t>
       </w:r>
       <w:r>
         <w:rPr>
-          <w:rStyle w:val="SubtleReference"/>
+          <w:rStyle w:val="Finomhivatkozs"/>
           <w:rFonts w:ascii="Times New Roman" w:hAnsi="Times New Roman" w:cs="Times New Roman"/>
         </w:rPr>
         <w:t xml:space="preserve"> mind</w:t>
       </w:r>
       <w:r>
         <w:rPr>
-          <w:rStyle w:val="SubtleReference"/>
+          <w:rStyle w:val="Finomhivatkozs"/>
           <w:rFonts w:ascii="Times New Roman" w:hAnsi="Times New Roman" w:cs="Times New Roman"/>
         </w:rPr>
         <w:t xml:space="preserve"> a kettő </w:t>
@@ -1763,7 +1764,7 @@
       <w:proofErr w:type="spellStart"/>
       <w:r>
         <w:rPr>
-          <w:rStyle w:val="SubtleReference"/>
+          <w:rStyle w:val="Finomhivatkozs"/>
           <w:rFonts w:ascii="Times New Roman" w:hAnsi="Times New Roman" w:cs="Times New Roman"/>
         </w:rPr>
         <w:t>PortChannel-nek</w:t>
@@ -1771,7 +1772,7 @@
       <w:proofErr w:type="spellEnd"/>
       <w:r>
         <w:rPr>
-          <w:rStyle w:val="SubtleReference"/>
+          <w:rStyle w:val="Finomhivatkozs"/>
           <w:rFonts w:ascii="Times New Roman" w:hAnsi="Times New Roman" w:cs="Times New Roman"/>
         </w:rPr>
         <w:t xml:space="preserve"> </w:t>
@@ -1779,7 +1780,7 @@
       <w:proofErr w:type="spellStart"/>
       <w:r>
         <w:rPr>
-          <w:rStyle w:val="SubtleReference"/>
+          <w:rStyle w:val="Finomhivatkozs"/>
           <w:rFonts w:ascii="Times New Roman" w:hAnsi="Times New Roman" w:cs="Times New Roman"/>
         </w:rPr>
         <w:t>Desg</w:t>
@@ -1787,14 +1788,14 @@
       <w:proofErr w:type="spellEnd"/>
       <w:r>
         <w:rPr>
-          <w:rStyle w:val="SubtleReference"/>
+          <w:rStyle w:val="Finomhivatkozs"/>
           <w:rFonts w:ascii="Times New Roman" w:hAnsi="Times New Roman" w:cs="Times New Roman"/>
         </w:rPr>
         <w:t xml:space="preserve"> a szerepe</w:t>
       </w:r>
       <w:r>
         <w:rPr>
-          <w:rStyle w:val="SubtleReference"/>
+          <w:rStyle w:val="Finomhivatkozs"/>
           <w:rFonts w:ascii="Times New Roman" w:hAnsi="Times New Roman" w:cs="Times New Roman"/>
         </w:rPr>
         <w:t>, de oda is van írva, hogy „</w:t>
@@ -1802,7 +1803,7 @@
       <w:proofErr w:type="spellStart"/>
       <w:r>
         <w:rPr>
-          <w:rStyle w:val="SubtleReference"/>
+          <w:rStyle w:val="Finomhivatkozs"/>
           <w:rFonts w:ascii="Times New Roman" w:hAnsi="Times New Roman" w:cs="Times New Roman"/>
         </w:rPr>
         <w:t>This</w:t>
@@ -1810,7 +1811,7 @@
       <w:proofErr w:type="spellEnd"/>
       <w:r>
         <w:rPr>
-          <w:rStyle w:val="SubtleReference"/>
+          <w:rStyle w:val="Finomhivatkozs"/>
           <w:rFonts w:ascii="Times New Roman" w:hAnsi="Times New Roman" w:cs="Times New Roman"/>
         </w:rPr>
         <w:t xml:space="preserve"> </w:t>
@@ -1818,7 +1819,7 @@
       <w:proofErr w:type="spellStart"/>
       <w:r>
         <w:rPr>
-          <w:rStyle w:val="SubtleReference"/>
+          <w:rStyle w:val="Finomhivatkozs"/>
           <w:rFonts w:ascii="Times New Roman" w:hAnsi="Times New Roman" w:cs="Times New Roman"/>
         </w:rPr>
         <w:t>Bridge</w:t>
@@ -1826,7 +1827,7 @@
       <w:proofErr w:type="spellEnd"/>
       <w:r>
         <w:rPr>
-          <w:rStyle w:val="SubtleReference"/>
+          <w:rStyle w:val="Finomhivatkozs"/>
           <w:rFonts w:ascii="Times New Roman" w:hAnsi="Times New Roman" w:cs="Times New Roman"/>
         </w:rPr>
         <w:t xml:space="preserve"> is </w:t>
@@ -1834,7 +1835,7 @@
       <w:proofErr w:type="spellStart"/>
       <w:r>
         <w:rPr>
-          <w:rStyle w:val="SubtleReference"/>
+          <w:rStyle w:val="Finomhivatkozs"/>
           <w:rFonts w:ascii="Times New Roman" w:hAnsi="Times New Roman" w:cs="Times New Roman"/>
         </w:rPr>
         <w:t>the</w:t>
@@ -1842,7 +1843,7 @@
       <w:proofErr w:type="spellEnd"/>
       <w:r>
         <w:rPr>
-          <w:rStyle w:val="SubtleReference"/>
+          <w:rStyle w:val="Finomhivatkozs"/>
           <w:rFonts w:ascii="Times New Roman" w:hAnsi="Times New Roman" w:cs="Times New Roman"/>
         </w:rPr>
         <w:t xml:space="preserve"> </w:t>
@@ -1850,7 +1851,7 @@
       <w:proofErr w:type="spellStart"/>
       <w:r>
         <w:rPr>
-          <w:rStyle w:val="SubtleReference"/>
+          <w:rStyle w:val="Finomhivatkozs"/>
           <w:rFonts w:ascii="Times New Roman" w:hAnsi="Times New Roman" w:cs="Times New Roman"/>
         </w:rPr>
         <w:t>root</w:t>
@@ -1858,7 +1859,7 @@
       <w:proofErr w:type="spellEnd"/>
       <w:r>
         <w:rPr>
-          <w:rStyle w:val="SubtleReference"/>
+          <w:rStyle w:val="Finomhivatkozs"/>
           <w:rFonts w:ascii="Times New Roman" w:hAnsi="Times New Roman" w:cs="Times New Roman"/>
         </w:rPr>
         <w:t xml:space="preserve">”, és még onnan is tudjuk, hogy a </w:t>
@@ -1866,7 +1867,7 @@
       <w:proofErr w:type="spellStart"/>
       <w:r>
         <w:rPr>
-          <w:rStyle w:val="SubtleReference"/>
+          <w:rStyle w:val="Finomhivatkozs"/>
           <w:rFonts w:ascii="Times New Roman" w:hAnsi="Times New Roman" w:cs="Times New Roman"/>
         </w:rPr>
         <w:t>Root</w:t>
@@ -1874,7 +1875,7 @@
       <w:proofErr w:type="spellEnd"/>
       <w:r>
         <w:rPr>
-          <w:rStyle w:val="SubtleReference"/>
+          <w:rStyle w:val="Finomhivatkozs"/>
           <w:rFonts w:ascii="Times New Roman" w:hAnsi="Times New Roman" w:cs="Times New Roman"/>
         </w:rPr>
         <w:t xml:space="preserve"> ID és a </w:t>
@@ -1882,7 +1883,7 @@
       <w:proofErr w:type="spellStart"/>
       <w:r>
         <w:rPr>
-          <w:rStyle w:val="SubtleReference"/>
+          <w:rStyle w:val="Finomhivatkozs"/>
           <w:rFonts w:ascii="Times New Roman" w:hAnsi="Times New Roman" w:cs="Times New Roman"/>
         </w:rPr>
         <w:t>Bridge</w:t>
@@ -1890,7 +1891,7 @@
       <w:proofErr w:type="spellEnd"/>
       <w:r>
         <w:rPr>
-          <w:rStyle w:val="SubtleReference"/>
+          <w:rStyle w:val="Finomhivatkozs"/>
           <w:rFonts w:ascii="Times New Roman" w:hAnsi="Times New Roman" w:cs="Times New Roman"/>
         </w:rPr>
         <w:t xml:space="preserve"> ID prioritása pontosan megegyezik.</w:t>
@@ -1900,7 +1901,7 @@
       <w:pPr>
         <w:pStyle w:val="bum"/>
         <w:rPr>
-          <w:rStyle w:val="SubtleReference"/>
+          <w:rStyle w:val="Finomhivatkozs"/>
           <w:rFonts w:ascii="Times New Roman" w:hAnsi="Times New Roman" w:cs="Times New Roman"/>
         </w:rPr>
       </w:pPr>
@@ -1909,7 +1910,7 @@
       <w:pPr>
         <w:pStyle w:val="bum"/>
         <w:rPr>
-          <w:rStyle w:val="SubtleReference"/>
+          <w:rStyle w:val="Finomhivatkozs"/>
           <w:rFonts w:ascii="Times New Roman" w:hAnsi="Times New Roman" w:cs="Times New Roman"/>
         </w:rPr>
       </w:pPr>
@@ -2003,8 +2004,9 @@
       </w:r>
       <w:r>
         <w:rPr>
-          <w:rStyle w:val="SubtleReference"/>
-          <w:rFonts w:ascii="Times New Roman" w:hAnsi="Times New Roman" w:cs="Times New Roman"/>
+          <w:rStyle w:val="Finomhivatkozs"/>
+          <w:rFonts w:ascii="Times New Roman" w:hAnsi="Times New Roman" w:cs="Times New Roman"/>
+          <w:noProof/>
         </w:rPr>
         <w:drawing>
           <wp:anchor distT="0" distB="0" distL="114300" distR="114300" simplePos="0" relativeHeight="251670528" behindDoc="0" locked="0" layoutInCell="1" allowOverlap="1" wp14:anchorId="474C63C3" wp14:editId="7EF8018C">
@@ -2074,7 +2076,7 @@
       </w:r>
       <w:r>
         <w:rPr>
-          <w:rStyle w:val="SubtleReference"/>
+          <w:rStyle w:val="Finomhivatkozs"/>
           <w:rFonts w:ascii="Times New Roman" w:hAnsi="Times New Roman" w:cs="Times New Roman"/>
         </w:rPr>
         <w:tab/>
@@ -2083,7 +2085,7 @@
       <w:proofErr w:type="spellStart"/>
       <w:r>
         <w:rPr>
-          <w:rStyle w:val="SubtleReference"/>
+          <w:rStyle w:val="Finomhivatkozs"/>
           <w:rFonts w:ascii="Times New Roman" w:hAnsi="Times New Roman" w:cs="Times New Roman"/>
         </w:rPr>
         <w:t>Root</w:t>
@@ -2091,7 +2093,7 @@
       <w:proofErr w:type="spellEnd"/>
       <w:r>
         <w:rPr>
-          <w:rStyle w:val="SubtleReference"/>
+          <w:rStyle w:val="Finomhivatkozs"/>
           <w:rFonts w:ascii="Times New Roman" w:hAnsi="Times New Roman" w:cs="Times New Roman"/>
         </w:rPr>
         <w:t>-</w:t>
@@ -2099,7 +2101,7 @@
       <w:proofErr w:type="spellStart"/>
       <w:r>
         <w:rPr>
-          <w:rStyle w:val="SubtleReference"/>
+          <w:rStyle w:val="Finomhivatkozs"/>
           <w:rFonts w:ascii="Times New Roman" w:hAnsi="Times New Roman" w:cs="Times New Roman"/>
         </w:rPr>
         <w:t>Bridge</w:t>
@@ -2107,14 +2109,14 @@
       <w:proofErr w:type="spellEnd"/>
       <w:r>
         <w:rPr>
-          <w:rStyle w:val="SubtleReference"/>
+          <w:rStyle w:val="Finomhivatkozs"/>
           <w:rFonts w:ascii="Times New Roman" w:hAnsi="Times New Roman" w:cs="Times New Roman"/>
         </w:rPr>
         <w:t xml:space="preserve">-t ezzel meghibásodást szimulálva, azt fogjuk látni, hogy </w:t>
       </w:r>
       <w:r>
         <w:rPr>
-          <w:rStyle w:val="SubtleReference"/>
+          <w:rStyle w:val="Finomhivatkozs"/>
           <w:rFonts w:ascii="Times New Roman" w:hAnsi="Times New Roman" w:cs="Times New Roman"/>
           <w:color w:val="EE0000"/>
         </w:rPr>
@@ -2123,7 +2125,7 @@
       <w:proofErr w:type="spellStart"/>
       <w:r>
         <w:rPr>
-          <w:rStyle w:val="SubtleReference"/>
+          <w:rStyle w:val="Finomhivatkozs"/>
           <w:rFonts w:ascii="Times New Roman" w:hAnsi="Times New Roman" w:cs="Times New Roman"/>
           <w:color w:val="EE0000"/>
         </w:rPr>
@@ -2132,7 +2134,7 @@
       <w:proofErr w:type="spellEnd"/>
       <w:r>
         <w:rPr>
-          <w:rStyle w:val="SubtleReference"/>
+          <w:rStyle w:val="Finomhivatkozs"/>
           <w:rFonts w:ascii="Times New Roman" w:hAnsi="Times New Roman" w:cs="Times New Roman"/>
           <w:color w:val="EE0000"/>
         </w:rPr>
@@ -2141,7 +2143,7 @@
       <w:proofErr w:type="spellStart"/>
       <w:r>
         <w:rPr>
-          <w:rStyle w:val="SubtleReference"/>
+          <w:rStyle w:val="Finomhivatkozs"/>
           <w:rFonts w:ascii="Times New Roman" w:hAnsi="Times New Roman" w:cs="Times New Roman"/>
           <w:color w:val="EE0000"/>
         </w:rPr>
@@ -2150,7 +2152,7 @@
       <w:proofErr w:type="spellEnd"/>
       <w:r>
         <w:rPr>
-          <w:rStyle w:val="SubtleReference"/>
+          <w:rStyle w:val="Finomhivatkozs"/>
           <w:rFonts w:ascii="Times New Roman" w:hAnsi="Times New Roman" w:cs="Times New Roman"/>
           <w:color w:val="EE0000"/>
         </w:rPr>
@@ -2158,21 +2160,21 @@
       </w:r>
       <w:r>
         <w:rPr>
-          <w:rStyle w:val="SubtleReference"/>
+          <w:rStyle w:val="Finomhivatkozs"/>
           <w:rFonts w:ascii="Times New Roman" w:hAnsi="Times New Roman" w:cs="Times New Roman"/>
         </w:rPr>
         <w:t>.</w:t>
       </w:r>
       <w:r>
         <w:rPr>
-          <w:rStyle w:val="SubtleReference"/>
+          <w:rStyle w:val="Finomhivatkozs"/>
           <w:rFonts w:ascii="Times New Roman" w:hAnsi="Times New Roman" w:cs="Times New Roman"/>
         </w:rPr>
         <w:t xml:space="preserve"> </w:t>
       </w:r>
       <w:r>
         <w:rPr>
-          <w:rStyle w:val="SubtleReference"/>
+          <w:rStyle w:val="Finomhivatkozs"/>
           <w:rFonts w:ascii="Times New Roman" w:hAnsi="Times New Roman" w:cs="Times New Roman"/>
           <w:color w:val="EE0000"/>
         </w:rPr>
@@ -2182,7 +2184,7 @@
       <w:proofErr w:type="gramStart"/>
       <w:r>
         <w:rPr>
-          <w:rStyle w:val="SubtleReference"/>
+          <w:rStyle w:val="Finomhivatkozs"/>
           <w:rFonts w:ascii="Times New Roman" w:hAnsi="Times New Roman" w:cs="Times New Roman"/>
           <w:color w:val="EE0000"/>
         </w:rPr>
@@ -2192,7 +2194,7 @@
       <w:proofErr w:type="gramEnd"/>
       <w:r>
         <w:rPr>
-          <w:rStyle w:val="SubtleReference"/>
+          <w:rStyle w:val="Finomhivatkozs"/>
           <w:rFonts w:ascii="Times New Roman" w:hAnsi="Times New Roman" w:cs="Times New Roman"/>
           <w:color w:val="EE0000"/>
         </w:rPr>
@@ -2200,7 +2202,7 @@
       </w:r>
       <w:r>
         <w:rPr>
-          <w:rStyle w:val="SubtleReference"/>
+          <w:rStyle w:val="Finomhivatkozs"/>
           <w:rFonts w:ascii="Times New Roman" w:hAnsi="Times New Roman" w:cs="Times New Roman"/>
         </w:rPr>
         <w:t xml:space="preserve">aki eddig a </w:t>
@@ -2208,7 +2210,7 @@
       <w:proofErr w:type="spellStart"/>
       <w:r>
         <w:rPr>
-          <w:rStyle w:val="SubtleReference"/>
+          <w:rStyle w:val="Finomhivatkozs"/>
           <w:rFonts w:ascii="Times New Roman" w:hAnsi="Times New Roman" w:cs="Times New Roman"/>
         </w:rPr>
         <w:t>root</w:t>
@@ -2216,21 +2218,21 @@
       <w:proofErr w:type="spellEnd"/>
       <w:r>
         <w:rPr>
-          <w:rStyle w:val="SubtleReference"/>
+          <w:rStyle w:val="Finomhivatkozs"/>
           <w:rFonts w:ascii="Times New Roman" w:hAnsi="Times New Roman" w:cs="Times New Roman"/>
         </w:rPr>
         <w:t xml:space="preserve"> volt, </w:t>
       </w:r>
       <w:r>
         <w:rPr>
-          <w:rStyle w:val="SubtleReference"/>
+          <w:rStyle w:val="Finomhivatkozs"/>
           <w:rFonts w:ascii="Times New Roman" w:hAnsi="Times New Roman" w:cs="Times New Roman"/>
         </w:rPr>
         <w:t xml:space="preserve">és egy legfeljebb pár perc várakozás után már látjuk is, hogy a </w:t>
       </w:r>
       <w:r>
         <w:rPr>
-          <w:rStyle w:val="SubtleReference"/>
+          <w:rStyle w:val="Finomhivatkozs"/>
           <w:rFonts w:ascii="Times New Roman" w:hAnsi="Times New Roman" w:cs="Times New Roman"/>
           <w:color w:val="C00000"/>
           <w14:textOutline w14:w="9525" w14:cap="rnd" w14:cmpd="sng" w14:algn="ctr">
@@ -2246,7 +2248,7 @@
       <w:proofErr w:type="spellStart"/>
       <w:r>
         <w:rPr>
-          <w:rStyle w:val="SubtleReference"/>
+          <w:rStyle w:val="Finomhivatkozs"/>
           <w:rFonts w:ascii="Times New Roman" w:hAnsi="Times New Roman" w:cs="Times New Roman"/>
           <w:color w:val="C00000"/>
           <w14:textOutline w14:w="9525" w14:cap="rnd" w14:cmpd="sng" w14:algn="ctr">
@@ -2262,7 +2264,7 @@
       <w:proofErr w:type="spellEnd"/>
       <w:r>
         <w:rPr>
-          <w:rStyle w:val="SubtleReference"/>
+          <w:rStyle w:val="Finomhivatkozs"/>
           <w:rFonts w:ascii="Times New Roman" w:hAnsi="Times New Roman" w:cs="Times New Roman"/>
         </w:rPr>
         <w:t>.</w:t>
@@ -2272,7 +2274,7 @@
       <w:pPr>
         <w:pStyle w:val="bum"/>
         <w:rPr>
-          <w:rStyle w:val="SubtleReference"/>
+          <w:rStyle w:val="Finomhivatkozs"/>
           <w:rFonts w:ascii="Times New Roman" w:hAnsi="Times New Roman" w:cs="Times New Roman"/>
         </w:rPr>
       </w:pPr>
@@ -2281,27 +2283,27 @@
       <w:pPr>
         <w:pStyle w:val="bum"/>
         <w:rPr>
-          <w:rStyle w:val="SubtleReference"/>
-          <w:rFonts w:ascii="Times New Roman" w:hAnsi="Times New Roman" w:cs="Times New Roman"/>
-        </w:rPr>
-      </w:pPr>
-      <w:r>
-        <w:rPr>
-          <w:rStyle w:val="SubtleReference"/>
+          <w:rStyle w:val="Finomhivatkozs"/>
+          <w:rFonts w:ascii="Times New Roman" w:hAnsi="Times New Roman" w:cs="Times New Roman"/>
+        </w:rPr>
+      </w:pPr>
+      <w:r>
+        <w:rPr>
+          <w:rStyle w:val="Finomhivatkozs"/>
           <w:rFonts w:ascii="Times New Roman" w:hAnsi="Times New Roman" w:cs="Times New Roman"/>
         </w:rPr>
         <w:t>NAT</w:t>
       </w:r>
       <w:r>
         <w:rPr>
-          <w:rStyle w:val="SubtleReference"/>
+          <w:rStyle w:val="Finomhivatkozs"/>
           <w:rFonts w:ascii="Times New Roman" w:hAnsi="Times New Roman" w:cs="Times New Roman"/>
         </w:rPr>
         <w:t>/PAT tesztelése</w:t>
       </w:r>
       <w:r>
         <w:rPr>
-          <w:rStyle w:val="SubtleReference"/>
+          <w:rStyle w:val="Finomhivatkozs"/>
           <w:rFonts w:ascii="Times New Roman" w:hAnsi="Times New Roman" w:cs="Times New Roman"/>
         </w:rPr>
         <w:tab/>
@@ -2311,7 +2313,7 @@
       <w:pPr>
         <w:pStyle w:val="bum"/>
         <w:rPr>
-          <w:rStyle w:val="SubtleReference"/>
+          <w:rStyle w:val="Finomhivatkozs"/>
           <w:rFonts w:ascii="Times New Roman" w:hAnsi="Times New Roman" w:cs="Times New Roman"/>
         </w:rPr>
       </w:pPr>
@@ -2407,8 +2409,9 @@
       </w:r>
       <w:r>
         <w:rPr>
-          <w:rStyle w:val="SubtleReference"/>
-          <w:rFonts w:ascii="Times New Roman" w:hAnsi="Times New Roman" w:cs="Times New Roman"/>
+          <w:rStyle w:val="Finomhivatkozs"/>
+          <w:rFonts w:ascii="Times New Roman" w:hAnsi="Times New Roman" w:cs="Times New Roman"/>
+          <w:noProof/>
         </w:rPr>
         <w:drawing>
           <wp:anchor distT="0" distB="0" distL="114300" distR="114300" simplePos="0" relativeHeight="251680768" behindDoc="0" locked="0" layoutInCell="1" allowOverlap="1" wp14:anchorId="1036B098" wp14:editId="58624AA9">
@@ -2478,8 +2481,9 @@
       </w:r>
       <w:r>
         <w:rPr>
-          <w:rStyle w:val="SubtleReference"/>
-          <w:rFonts w:ascii="Times New Roman" w:hAnsi="Times New Roman" w:cs="Times New Roman"/>
+          <w:rStyle w:val="Finomhivatkozs"/>
+          <w:rFonts w:ascii="Times New Roman" w:hAnsi="Times New Roman" w:cs="Times New Roman"/>
+          <w:noProof/>
         </w:rPr>
         <w:drawing>
           <wp:anchor distT="0" distB="0" distL="114300" distR="114300" simplePos="0" relativeHeight="251679744" behindDoc="0" locked="0" layoutInCell="1" allowOverlap="1" wp14:anchorId="48D0D278" wp14:editId="44F595B5">
@@ -2701,8 +2705,9 @@
       </w:r>
       <w:r>
         <w:rPr>
-          <w:rStyle w:val="SubtleReference"/>
-          <w:rFonts w:ascii="Times New Roman" w:hAnsi="Times New Roman" w:cs="Times New Roman"/>
+          <w:rStyle w:val="Finomhivatkozs"/>
+          <w:rFonts w:ascii="Times New Roman" w:hAnsi="Times New Roman" w:cs="Times New Roman"/>
+          <w:noProof/>
         </w:rPr>
         <w:drawing>
           <wp:anchor distT="0" distB="0" distL="114300" distR="114300" simplePos="0" relativeHeight="251676672" behindDoc="0" locked="0" layoutInCell="1" allowOverlap="1" wp14:anchorId="6C4F4C9E" wp14:editId="2E60EDF5">
@@ -2766,7 +2771,7 @@
       </w:r>
       <w:r>
         <w:rPr>
-          <w:rStyle w:val="SubtleReference"/>
+          <w:rStyle w:val="Finomhivatkozs"/>
           <w:rFonts w:ascii="Times New Roman" w:hAnsi="Times New Roman" w:cs="Times New Roman"/>
         </w:rPr>
         <w:t>Először is mindhárom VLAN-</w:t>
@@ -2774,7 +2779,7 @@
       <w:proofErr w:type="spellStart"/>
       <w:r>
         <w:rPr>
-          <w:rStyle w:val="SubtleReference"/>
+          <w:rStyle w:val="Finomhivatkozs"/>
           <w:rFonts w:ascii="Times New Roman" w:hAnsi="Times New Roman" w:cs="Times New Roman"/>
         </w:rPr>
         <w:t>ról</w:t>
@@ -2782,7 +2787,7 @@
       <w:proofErr w:type="spellEnd"/>
       <w:r>
         <w:rPr>
-          <w:rStyle w:val="SubtleReference"/>
+          <w:rStyle w:val="Finomhivatkozs"/>
           <w:rFonts w:ascii="Times New Roman" w:hAnsi="Times New Roman" w:cs="Times New Roman"/>
         </w:rPr>
         <w:t xml:space="preserve"> </w:t>
@@ -2790,7 +2795,7 @@
       <w:proofErr w:type="spellStart"/>
       <w:r>
         <w:rPr>
-          <w:rStyle w:val="SubtleReference"/>
+          <w:rStyle w:val="Finomhivatkozs"/>
           <w:rFonts w:ascii="Times New Roman" w:hAnsi="Times New Roman" w:cs="Times New Roman"/>
         </w:rPr>
         <w:t>pingelem</w:t>
@@ -2798,14 +2803,14 @@
       <w:proofErr w:type="spellEnd"/>
       <w:r>
         <w:rPr>
-          <w:rStyle w:val="SubtleReference"/>
+          <w:rStyle w:val="Finomhivatkozs"/>
           <w:rFonts w:ascii="Times New Roman" w:hAnsi="Times New Roman" w:cs="Times New Roman"/>
         </w:rPr>
         <w:t xml:space="preserve"> az ISP-t. </w:t>
       </w:r>
       <w:r>
         <w:rPr>
-          <w:rStyle w:val="SubtleReference"/>
+          <w:rStyle w:val="Finomhivatkozs"/>
           <w:rFonts w:ascii="Times New Roman" w:hAnsi="Times New Roman" w:cs="Times New Roman"/>
           <w:color w:val="C00000"/>
         </w:rPr>
@@ -2813,21 +2818,21 @@
       </w:r>
       <w:r>
         <w:rPr>
-          <w:rStyle w:val="SubtleReference"/>
+          <w:rStyle w:val="Finomhivatkozs"/>
           <w:rFonts w:ascii="Times New Roman" w:hAnsi="Times New Roman" w:cs="Times New Roman"/>
         </w:rPr>
         <w:t>. Utána az ISP-n megnézem a címfordításokat</w:t>
       </w:r>
       <w:r>
         <w:rPr>
-          <w:rStyle w:val="SubtleReference"/>
+          <w:rStyle w:val="Finomhivatkozs"/>
           <w:rFonts w:ascii="Times New Roman" w:hAnsi="Times New Roman" w:cs="Times New Roman"/>
         </w:rPr>
         <w:t xml:space="preserve"> a </w:t>
       </w:r>
       <w:r>
         <w:rPr>
-          <w:rStyle w:val="SubtleReference"/>
+          <w:rStyle w:val="Finomhivatkozs"/>
           <w:rFonts w:ascii="Times New Roman" w:hAnsi="Times New Roman" w:cs="Times New Roman"/>
           <w:highlight w:val="lightGray"/>
         </w:rPr>
@@ -2836,7 +2841,7 @@
       <w:proofErr w:type="spellStart"/>
       <w:r>
         <w:rPr>
-          <w:rStyle w:val="SubtleReference"/>
+          <w:rStyle w:val="Finomhivatkozs"/>
           <w:rFonts w:ascii="Times New Roman" w:hAnsi="Times New Roman" w:cs="Times New Roman"/>
           <w:highlight w:val="lightGray"/>
         </w:rPr>
@@ -2845,7 +2850,7 @@
       <w:proofErr w:type="spellEnd"/>
       <w:r>
         <w:rPr>
-          <w:rStyle w:val="SubtleReference"/>
+          <w:rStyle w:val="Finomhivatkozs"/>
           <w:rFonts w:ascii="Times New Roman" w:hAnsi="Times New Roman" w:cs="Times New Roman"/>
           <w:highlight w:val="lightGray"/>
         </w:rPr>
@@ -2854,7 +2859,7 @@
       <w:proofErr w:type="spellStart"/>
       <w:r>
         <w:rPr>
-          <w:rStyle w:val="SubtleReference"/>
+          <w:rStyle w:val="Finomhivatkozs"/>
           <w:rFonts w:ascii="Times New Roman" w:hAnsi="Times New Roman" w:cs="Times New Roman"/>
           <w:highlight w:val="lightGray"/>
         </w:rPr>
@@ -2863,7 +2868,7 @@
       <w:proofErr w:type="spellEnd"/>
       <w:r>
         <w:rPr>
-          <w:rStyle w:val="SubtleReference"/>
+          <w:rStyle w:val="Finomhivatkozs"/>
           <w:rFonts w:ascii="Times New Roman" w:hAnsi="Times New Roman" w:cs="Times New Roman"/>
           <w:highlight w:val="lightGray"/>
         </w:rPr>
@@ -2872,7 +2877,7 @@
       <w:proofErr w:type="spellStart"/>
       <w:r>
         <w:rPr>
-          <w:rStyle w:val="SubtleReference"/>
+          <w:rStyle w:val="Finomhivatkozs"/>
           <w:rFonts w:ascii="Times New Roman" w:hAnsi="Times New Roman" w:cs="Times New Roman"/>
           <w:highlight w:val="lightGray"/>
         </w:rPr>
@@ -2881,7 +2886,7 @@
       <w:proofErr w:type="spellEnd"/>
       <w:r>
         <w:rPr>
-          <w:rStyle w:val="SubtleReference"/>
+          <w:rStyle w:val="Finomhivatkozs"/>
           <w:rFonts w:ascii="Times New Roman" w:hAnsi="Times New Roman" w:cs="Times New Roman"/>
           <w:highlight w:val="lightGray"/>
         </w:rPr>
@@ -2891,7 +2896,7 @@
       <w:proofErr w:type="gramStart"/>
       <w:r>
         <w:rPr>
-          <w:rStyle w:val="SubtleReference"/>
+          <w:rStyle w:val="Finomhivatkozs"/>
           <w:rFonts w:ascii="Times New Roman" w:hAnsi="Times New Roman" w:cs="Times New Roman"/>
           <w:highlight w:val="lightGray"/>
         </w:rPr>
@@ -2900,7 +2905,7 @@
       <w:proofErr w:type="spellEnd"/>
       <w:r>
         <w:rPr>
-          <w:rStyle w:val="SubtleReference"/>
+          <w:rStyle w:val="Finomhivatkozs"/>
           <w:rFonts w:ascii="Times New Roman" w:hAnsi="Times New Roman" w:cs="Times New Roman"/>
           <w:highlight w:val="lightGray"/>
         </w:rPr>
@@ -2910,7 +2915,7 @@
       <w:proofErr w:type="gramEnd"/>
       <w:r>
         <w:rPr>
-          <w:rStyle w:val="SubtleReference"/>
+          <w:rStyle w:val="Finomhivatkozs"/>
           <w:rFonts w:ascii="Times New Roman" w:hAnsi="Times New Roman" w:cs="Times New Roman"/>
         </w:rPr>
         <w:t>al</w:t>
@@ -2918,14 +2923,14 @@
       <w:proofErr w:type="spellEnd"/>
       <w:r>
         <w:rPr>
-          <w:rStyle w:val="SubtleReference"/>
+          <w:rStyle w:val="Finomhivatkozs"/>
           <w:rFonts w:ascii="Times New Roman" w:hAnsi="Times New Roman" w:cs="Times New Roman"/>
         </w:rPr>
         <w:t xml:space="preserve">: jól látszik, hogy </w:t>
       </w:r>
       <w:r>
         <w:rPr>
-          <w:rStyle w:val="SubtleReference"/>
+          <w:rStyle w:val="Finomhivatkozs"/>
           <w:rFonts w:ascii="Times New Roman" w:hAnsi="Times New Roman" w:cs="Times New Roman"/>
           <w:color w:val="C00000"/>
         </w:rPr>
@@ -2933,7 +2938,7 @@
       </w:r>
       <w:r>
         <w:rPr>
-          <w:rStyle w:val="SubtleReference"/>
+          <w:rStyle w:val="Finomhivatkozs"/>
           <w:rFonts w:ascii="Times New Roman" w:hAnsi="Times New Roman" w:cs="Times New Roman"/>
         </w:rPr>
         <w:t xml:space="preserve">. Azt is megnéztem, hogy mik az </w:t>
@@ -2941,7 +2946,7 @@
       <w:proofErr w:type="spellStart"/>
       <w:r>
         <w:rPr>
-          <w:rStyle w:val="SubtleReference"/>
+          <w:rStyle w:val="Finomhivatkozs"/>
           <w:rFonts w:ascii="Times New Roman" w:hAnsi="Times New Roman" w:cs="Times New Roman"/>
           <w:color w:val="C00000"/>
         </w:rPr>
@@ -2950,7 +2955,7 @@
       <w:proofErr w:type="spellEnd"/>
       <w:r>
         <w:rPr>
-          <w:rStyle w:val="SubtleReference"/>
+          <w:rStyle w:val="Finomhivatkozs"/>
           <w:rFonts w:ascii="Times New Roman" w:hAnsi="Times New Roman" w:cs="Times New Roman"/>
           <w:color w:val="C00000"/>
         </w:rPr>
@@ -2959,7 +2964,7 @@
       <w:proofErr w:type="spellStart"/>
       <w:r>
         <w:rPr>
-          <w:rStyle w:val="SubtleReference"/>
+          <w:rStyle w:val="Finomhivatkozs"/>
           <w:rFonts w:ascii="Times New Roman" w:hAnsi="Times New Roman" w:cs="Times New Roman"/>
           <w:color w:val="C00000"/>
         </w:rPr>
@@ -2968,7 +2973,7 @@
       <w:proofErr w:type="spellEnd"/>
       <w:r>
         <w:rPr>
-          <w:rStyle w:val="SubtleReference"/>
+          <w:rStyle w:val="Finomhivatkozs"/>
           <w:rFonts w:ascii="Times New Roman" w:hAnsi="Times New Roman" w:cs="Times New Roman"/>
           <w:color w:val="C00000"/>
         </w:rPr>
@@ -2976,7 +2981,7 @@
       </w:r>
       <w:r>
         <w:rPr>
-          <w:rStyle w:val="SubtleReference"/>
+          <w:rStyle w:val="Finomhivatkozs"/>
           <w:rFonts w:ascii="Times New Roman" w:hAnsi="Times New Roman" w:cs="Times New Roman"/>
         </w:rPr>
         <w:t xml:space="preserve">, </w:t>
@@ -2984,7 +2989,7 @@
       <w:proofErr w:type="spellStart"/>
       <w:r>
         <w:rPr>
-          <w:rStyle w:val="SubtleReference"/>
+          <w:rStyle w:val="Finomhivatkozs"/>
           <w:rFonts w:ascii="Times New Roman" w:hAnsi="Times New Roman" w:cs="Times New Roman"/>
           <w:color w:val="C00000"/>
         </w:rPr>
@@ -2993,7 +2998,7 @@
       <w:proofErr w:type="spellEnd"/>
       <w:r>
         <w:rPr>
-          <w:rStyle w:val="SubtleReference"/>
+          <w:rStyle w:val="Finomhivatkozs"/>
           <w:rFonts w:ascii="Times New Roman" w:hAnsi="Times New Roman" w:cs="Times New Roman"/>
           <w:color w:val="C00000"/>
         </w:rPr>
@@ -3002,7 +3007,7 @@
       <w:proofErr w:type="spellStart"/>
       <w:r>
         <w:rPr>
-          <w:rStyle w:val="SubtleReference"/>
+          <w:rStyle w:val="Finomhivatkozs"/>
           <w:rFonts w:ascii="Times New Roman" w:hAnsi="Times New Roman" w:cs="Times New Roman"/>
           <w:color w:val="C00000"/>
         </w:rPr>
@@ -3011,7 +3016,7 @@
       <w:proofErr w:type="spellEnd"/>
       <w:r>
         <w:rPr>
-          <w:rStyle w:val="SubtleReference"/>
+          <w:rStyle w:val="Finomhivatkozs"/>
           <w:rFonts w:ascii="Times New Roman" w:hAnsi="Times New Roman" w:cs="Times New Roman"/>
           <w:color w:val="C00000"/>
         </w:rPr>
@@ -3019,7 +3024,7 @@
       </w:r>
       <w:r>
         <w:rPr>
-          <w:rStyle w:val="SubtleReference"/>
+          <w:rStyle w:val="Finomhivatkozs"/>
           <w:rFonts w:ascii="Times New Roman" w:hAnsi="Times New Roman" w:cs="Times New Roman"/>
         </w:rPr>
         <w:t xml:space="preserve">, illetve hány aktív NAT kapcsolat van </w:t>
@@ -3027,7 +3032,7 @@
       <w:proofErr w:type="spellStart"/>
       <w:r>
         <w:rPr>
-          <w:rStyle w:val="SubtleReference"/>
+          <w:rStyle w:val="Finomhivatkozs"/>
           <w:rFonts w:ascii="Times New Roman" w:hAnsi="Times New Roman" w:cs="Times New Roman"/>
         </w:rPr>
         <w:t>stb</w:t>
@@ -3035,14 +3040,14 @@
       <w:proofErr w:type="spellEnd"/>
       <w:r>
         <w:rPr>
-          <w:rStyle w:val="SubtleReference"/>
+          <w:rStyle w:val="Finomhivatkozs"/>
           <w:rFonts w:ascii="Times New Roman" w:hAnsi="Times New Roman" w:cs="Times New Roman"/>
         </w:rPr>
         <w:t xml:space="preserve">… - ezeket az </w:t>
       </w:r>
       <w:r>
         <w:rPr>
-          <w:rStyle w:val="SubtleReference"/>
+          <w:rStyle w:val="Finomhivatkozs"/>
           <w:rFonts w:ascii="Times New Roman" w:hAnsi="Times New Roman" w:cs="Times New Roman"/>
           <w:highlight w:val="lightGray"/>
         </w:rPr>
@@ -3051,7 +3056,7 @@
       <w:proofErr w:type="spellStart"/>
       <w:r>
         <w:rPr>
-          <w:rStyle w:val="SubtleReference"/>
+          <w:rStyle w:val="Finomhivatkozs"/>
           <w:rFonts w:ascii="Times New Roman" w:hAnsi="Times New Roman" w:cs="Times New Roman"/>
           <w:highlight w:val="lightGray"/>
         </w:rPr>
@@ -3060,7 +3065,7 @@
       <w:proofErr w:type="spellEnd"/>
       <w:r>
         <w:rPr>
-          <w:rStyle w:val="SubtleReference"/>
+          <w:rStyle w:val="Finomhivatkozs"/>
           <w:rFonts w:ascii="Times New Roman" w:hAnsi="Times New Roman" w:cs="Times New Roman"/>
           <w:highlight w:val="lightGray"/>
         </w:rPr>
@@ -3069,7 +3074,7 @@
       <w:proofErr w:type="spellStart"/>
       <w:r>
         <w:rPr>
-          <w:rStyle w:val="SubtleReference"/>
+          <w:rStyle w:val="Finomhivatkozs"/>
           <w:rFonts w:ascii="Times New Roman" w:hAnsi="Times New Roman" w:cs="Times New Roman"/>
           <w:highlight w:val="lightGray"/>
         </w:rPr>
@@ -3078,7 +3083,7 @@
       <w:proofErr w:type="spellEnd"/>
       <w:r>
         <w:rPr>
-          <w:rStyle w:val="SubtleReference"/>
+          <w:rStyle w:val="Finomhivatkozs"/>
           <w:rFonts w:ascii="Times New Roman" w:hAnsi="Times New Roman" w:cs="Times New Roman"/>
           <w:highlight w:val="lightGray"/>
         </w:rPr>
@@ -3087,7 +3092,7 @@
       <w:proofErr w:type="spellStart"/>
       <w:r>
         <w:rPr>
-          <w:rStyle w:val="SubtleReference"/>
+          <w:rStyle w:val="Finomhivatkozs"/>
           <w:rFonts w:ascii="Times New Roman" w:hAnsi="Times New Roman" w:cs="Times New Roman"/>
           <w:highlight w:val="lightGray"/>
         </w:rPr>
@@ -3096,7 +3101,7 @@
       <w:proofErr w:type="spellEnd"/>
       <w:r>
         <w:rPr>
-          <w:rStyle w:val="SubtleReference"/>
+          <w:rStyle w:val="Finomhivatkozs"/>
           <w:rFonts w:ascii="Times New Roman" w:hAnsi="Times New Roman" w:cs="Times New Roman"/>
           <w:highlight w:val="lightGray"/>
         </w:rPr>
@@ -3105,7 +3110,7 @@
       <w:proofErr w:type="spellStart"/>
       <w:r>
         <w:rPr>
-          <w:rStyle w:val="SubtleReference"/>
+          <w:rStyle w:val="Finomhivatkozs"/>
           <w:rFonts w:ascii="Times New Roman" w:hAnsi="Times New Roman" w:cs="Times New Roman"/>
           <w:highlight w:val="lightGray"/>
         </w:rPr>
@@ -3114,7 +3119,7 @@
       <w:proofErr w:type="spellEnd"/>
       <w:r>
         <w:rPr>
-          <w:rStyle w:val="SubtleReference"/>
+          <w:rStyle w:val="Finomhivatkozs"/>
           <w:rFonts w:ascii="Times New Roman" w:hAnsi="Times New Roman" w:cs="Times New Roman"/>
           <w:highlight w:val="lightGray"/>
         </w:rPr>
@@ -3122,14 +3127,14 @@
       </w:r>
       <w:r>
         <w:rPr>
-          <w:rStyle w:val="SubtleReference"/>
+          <w:rStyle w:val="Finomhivatkozs"/>
           <w:rFonts w:ascii="Times New Roman" w:hAnsi="Times New Roman" w:cs="Times New Roman"/>
         </w:rPr>
         <w:t xml:space="preserve"> írja le. Az utolsó képen azt láthatjuk, hogy a DNS szerver, ami egy a budapesti irodának fenntartott webszolgáltatás funkciót lát el, hogy éri el az internetet (ISP)</w:t>
       </w:r>
       <w:r>
         <w:rPr>
-          <w:rStyle w:val="SubtleReference"/>
+          <w:rStyle w:val="Finomhivatkozs"/>
           <w:rFonts w:ascii="Times New Roman" w:hAnsi="Times New Roman" w:cs="Times New Roman"/>
         </w:rPr>
         <w:t>.</w:t>
@@ -3139,7 +3144,7 @@
       <w:pPr>
         <w:pStyle w:val="bum"/>
         <w:rPr>
-          <w:rStyle w:val="SubtleReference"/>
+          <w:rStyle w:val="Finomhivatkozs"/>
           <w:rFonts w:ascii="Times New Roman" w:hAnsi="Times New Roman" w:cs="Times New Roman"/>
         </w:rPr>
       </w:pPr>
@@ -3148,7 +3153,7 @@
       <w:pPr>
         <w:pStyle w:val="bum"/>
         <w:rPr>
-          <w:rStyle w:val="SubtleReference"/>
+          <w:rStyle w:val="Finomhivatkozs"/>
           <w:rFonts w:ascii="Times New Roman" w:hAnsi="Times New Roman" w:cs="Times New Roman"/>
         </w:rPr>
       </w:pPr>
@@ -3157,7 +3162,7 @@
       <w:pPr>
         <w:pStyle w:val="bum"/>
         <w:rPr>
-          <w:rStyle w:val="SubtleReference"/>
+          <w:rStyle w:val="Finomhivatkozs"/>
           <w:rFonts w:ascii="Times New Roman" w:hAnsi="Times New Roman" w:cs="Times New Roman"/>
         </w:rPr>
       </w:pPr>
@@ -3166,13 +3171,13 @@
       <w:pPr>
         <w:pStyle w:val="bum"/>
         <w:rPr>
-          <w:rStyle w:val="SubtleReference"/>
-          <w:rFonts w:ascii="Times New Roman" w:hAnsi="Times New Roman" w:cs="Times New Roman"/>
-        </w:rPr>
-      </w:pPr>
-      <w:r>
-        <w:rPr>
-          <w:rStyle w:val="SubtleReference"/>
+          <w:rStyle w:val="Finomhivatkozs"/>
+          <w:rFonts w:ascii="Times New Roman" w:hAnsi="Times New Roman" w:cs="Times New Roman"/>
+        </w:rPr>
+      </w:pPr>
+      <w:r>
+        <w:rPr>
+          <w:rStyle w:val="Finomhivatkozs"/>
           <w:rFonts w:ascii="Times New Roman" w:hAnsi="Times New Roman" w:cs="Times New Roman"/>
           <w:highlight w:val="cyan"/>
         </w:rPr>
@@ -3184,20 +3189,20 @@
       <w:pPr>
         <w:pStyle w:val="bum"/>
         <w:rPr>
-          <w:rStyle w:val="SubtleReference"/>
-          <w:rFonts w:ascii="Times New Roman" w:hAnsi="Times New Roman" w:cs="Times New Roman"/>
-        </w:rPr>
-      </w:pPr>
-      <w:r>
-        <w:rPr>
-          <w:rStyle w:val="SubtleReference"/>
+          <w:rStyle w:val="Finomhivatkozs"/>
+          <w:rFonts w:ascii="Times New Roman" w:hAnsi="Times New Roman" w:cs="Times New Roman"/>
+        </w:rPr>
+      </w:pPr>
+      <w:r>
+        <w:rPr>
+          <w:rStyle w:val="Finomhivatkozs"/>
           <w:rFonts w:ascii="Times New Roman" w:hAnsi="Times New Roman" w:cs="Times New Roman"/>
         </w:rPr>
         <w:t xml:space="preserve">HSRP </w:t>
       </w:r>
       <w:r>
         <w:rPr>
-          <w:rStyle w:val="SubtleReference"/>
+          <w:rStyle w:val="Finomhivatkozs"/>
           <w:rFonts w:ascii="Times New Roman" w:hAnsi="Times New Roman" w:cs="Times New Roman"/>
         </w:rPr>
         <w:t>tesztelése</w:t>
@@ -3207,7 +3212,7 @@
       <w:pPr>
         <w:pStyle w:val="bum"/>
         <w:rPr>
-          <w:rStyle w:val="SubtleReference"/>
+          <w:rStyle w:val="Finomhivatkozs"/>
           <w:rFonts w:ascii="Times New Roman" w:hAnsi="Times New Roman" w:cs="Times New Roman"/>
         </w:rPr>
       </w:pPr>
@@ -3254,7 +3259,7 @@
                         <w:txbxContent>
                           <w:p>
                             <w:pPr>
-                              <w:pStyle w:val="Caption"/>
+                              <w:pStyle w:val="Kpalrs"/>
                               <w:rPr>
                                 <w:noProof/>
                                 <w:color w:val="156082" w:themeColor="accent1"/>
@@ -3302,7 +3307,7 @@
                   <w:txbxContent>
                     <w:p>
                       <w:pPr>
-                        <w:pStyle w:val="Caption"/>
+                        <w:pStyle w:val="Kpalrs"/>
                         <w:rPr>
                           <w:noProof/>
                           <w:color w:val="156082" w:themeColor="accent1"/>
@@ -3370,7 +3375,7 @@
                         <w:txbxContent>
                           <w:p>
                             <w:pPr>
-                              <w:pStyle w:val="Caption"/>
+                              <w:pStyle w:val="Kpalrs"/>
                               <w:rPr>
                                 <w:noProof/>
                                 <w:color w:val="156082" w:themeColor="accent1"/>
@@ -3413,7 +3418,7 @@
                   <w:txbxContent>
                     <w:p>
                       <w:pPr>
-                        <w:pStyle w:val="Caption"/>
+                        <w:pStyle w:val="Kpalrs"/>
                         <w:rPr>
                           <w:noProof/>
                           <w:color w:val="156082" w:themeColor="accent1"/>
@@ -3709,8 +3714,9 @@
       </w:r>
       <w:r>
         <w:rPr>
-          <w:rStyle w:val="SubtleReference"/>
-          <w:rFonts w:ascii="Times New Roman" w:hAnsi="Times New Roman" w:cs="Times New Roman"/>
+          <w:rStyle w:val="Finomhivatkozs"/>
+          <w:rFonts w:ascii="Times New Roman" w:hAnsi="Times New Roman" w:cs="Times New Roman"/>
+          <w:noProof/>
         </w:rPr>
         <w:drawing>
           <wp:anchor distT="0" distB="0" distL="114300" distR="114300" simplePos="0" relativeHeight="251683840" behindDoc="0" locked="0" layoutInCell="1" allowOverlap="1" wp14:anchorId="42A90188" wp14:editId="3F83E5A3">
@@ -3774,14 +3780,14 @@
       </w:r>
       <w:r>
         <w:rPr>
-          <w:rStyle w:val="SubtleReference"/>
+          <w:rStyle w:val="Finomhivatkozs"/>
           <w:rFonts w:ascii="Times New Roman" w:hAnsi="Times New Roman" w:cs="Times New Roman"/>
         </w:rPr>
         <w:tab/>
       </w:r>
       <w:r>
         <w:rPr>
-          <w:rStyle w:val="SubtleReference"/>
+          <w:rStyle w:val="Finomhivatkozs"/>
           <w:rFonts w:ascii="Times New Roman" w:hAnsi="Times New Roman" w:cs="Times New Roman"/>
         </w:rPr>
         <w:t xml:space="preserve">Most azt fogjuk megnézni, hogy </w:t>
@@ -3789,7 +3795,7 @@
       <w:proofErr w:type="spellStart"/>
       <w:r>
         <w:rPr>
-          <w:rStyle w:val="SubtleReference"/>
+          <w:rStyle w:val="Finomhivatkozs"/>
           <w:rFonts w:ascii="Times New Roman" w:hAnsi="Times New Roman" w:cs="Times New Roman"/>
         </w:rPr>
         <w:t>mivan</w:t>
@@ -3797,14 +3803,14 @@
       <w:proofErr w:type="spellEnd"/>
       <w:r>
         <w:rPr>
-          <w:rStyle w:val="SubtleReference"/>
+          <w:rStyle w:val="Finomhivatkozs"/>
           <w:rFonts w:ascii="Times New Roman" w:hAnsi="Times New Roman" w:cs="Times New Roman"/>
         </w:rPr>
         <w:t xml:space="preserve"> akkor, ha </w:t>
       </w:r>
       <w:r>
         <w:rPr>
-          <w:rStyle w:val="SubtleReference"/>
+          <w:rStyle w:val="Finomhivatkozs"/>
           <w:rFonts w:ascii="Times New Roman" w:hAnsi="Times New Roman" w:cs="Times New Roman"/>
           <w:color w:val="C00000"/>
         </w:rPr>
@@ -3813,7 +3819,7 @@
       <w:proofErr w:type="spellStart"/>
       <w:r>
         <w:rPr>
-          <w:rStyle w:val="SubtleReference"/>
+          <w:rStyle w:val="Finomhivatkozs"/>
           <w:rFonts w:ascii="Times New Roman" w:hAnsi="Times New Roman" w:cs="Times New Roman"/>
           <w:color w:val="C00000"/>
         </w:rPr>
@@ -3822,7 +3828,7 @@
       <w:proofErr w:type="spellEnd"/>
       <w:r>
         <w:rPr>
-          <w:rStyle w:val="SubtleReference"/>
+          <w:rStyle w:val="Finomhivatkozs"/>
           <w:rFonts w:ascii="Times New Roman" w:hAnsi="Times New Roman" w:cs="Times New Roman"/>
           <w:color w:val="C00000"/>
         </w:rPr>
@@ -3830,7 +3836,7 @@
       </w:r>
       <w:r>
         <w:rPr>
-          <w:rStyle w:val="SubtleReference"/>
+          <w:rStyle w:val="Finomhivatkozs"/>
           <w:rFonts w:ascii="Times New Roman" w:hAnsi="Times New Roman" w:cs="Times New Roman"/>
         </w:rPr>
         <w:t xml:space="preserve">amire konfigurálva van az </w:t>
@@ -3838,7 +3844,7 @@
       <w:proofErr w:type="spellStart"/>
       <w:r>
         <w:rPr>
-          <w:rStyle w:val="SubtleReference"/>
+          <w:rStyle w:val="Finomhivatkozs"/>
           <w:rFonts w:ascii="Times New Roman" w:hAnsi="Times New Roman" w:cs="Times New Roman"/>
           <w:color w:val="C00000"/>
         </w:rPr>
@@ -3847,7 +3853,7 @@
       <w:proofErr w:type="spellEnd"/>
       <w:r>
         <w:rPr>
-          <w:rStyle w:val="SubtleReference"/>
+          <w:rStyle w:val="Finomhivatkozs"/>
           <w:rFonts w:ascii="Times New Roman" w:hAnsi="Times New Roman" w:cs="Times New Roman"/>
           <w:color w:val="C00000"/>
         </w:rPr>
@@ -3855,7 +3861,7 @@
       </w:r>
       <w:r>
         <w:rPr>
-          <w:rStyle w:val="SubtleReference"/>
+          <w:rStyle w:val="Finomhivatkozs"/>
           <w:rFonts w:ascii="Times New Roman" w:hAnsi="Times New Roman" w:cs="Times New Roman"/>
           <w:color w:val="C00000"/>
         </w:rPr>
@@ -3863,14 +3869,14 @@
       </w:r>
       <w:r>
         <w:rPr>
-          <w:rStyle w:val="SubtleReference"/>
+          <w:rStyle w:val="Finomhivatkozs"/>
           <w:rFonts w:ascii="Times New Roman" w:hAnsi="Times New Roman" w:cs="Times New Roman"/>
         </w:rPr>
         <w:t xml:space="preserve">(nagyrészt a </w:t>
       </w:r>
       <w:r>
         <w:rPr>
-          <w:rStyle w:val="SubtleReference"/>
+          <w:rStyle w:val="Finomhivatkozs"/>
           <w:rFonts w:ascii="Times New Roman" w:hAnsi="Times New Roman" w:cs="Times New Roman"/>
           <w:highlight w:val="lightGray"/>
         </w:rPr>
@@ -3879,7 +3885,7 @@
       <w:proofErr w:type="spellStart"/>
       <w:r>
         <w:rPr>
-          <w:rStyle w:val="SubtleReference"/>
+          <w:rStyle w:val="Finomhivatkozs"/>
           <w:rFonts w:ascii="Times New Roman" w:hAnsi="Times New Roman" w:cs="Times New Roman"/>
           <w:highlight w:val="lightGray"/>
         </w:rPr>
@@ -3888,7 +3894,7 @@
       <w:proofErr w:type="spellEnd"/>
       <w:r>
         <w:rPr>
-          <w:rStyle w:val="SubtleReference"/>
+          <w:rStyle w:val="Finomhivatkozs"/>
           <w:rFonts w:ascii="Times New Roman" w:hAnsi="Times New Roman" w:cs="Times New Roman"/>
           <w:highlight w:val="lightGray"/>
         </w:rPr>
@@ -3897,7 +3903,7 @@
       <w:proofErr w:type="spellStart"/>
       <w:r>
         <w:rPr>
-          <w:rStyle w:val="SubtleReference"/>
+          <w:rStyle w:val="Finomhivatkozs"/>
           <w:rFonts w:ascii="Times New Roman" w:hAnsi="Times New Roman" w:cs="Times New Roman"/>
           <w:highlight w:val="lightGray"/>
         </w:rPr>
@@ -3906,7 +3912,7 @@
       <w:proofErr w:type="spellEnd"/>
       <w:r>
         <w:rPr>
-          <w:rStyle w:val="SubtleReference"/>
+          <w:rStyle w:val="Finomhivatkozs"/>
           <w:rFonts w:ascii="Times New Roman" w:hAnsi="Times New Roman" w:cs="Times New Roman"/>
           <w:highlight w:val="lightGray"/>
         </w:rPr>
@@ -3914,21 +3920,21 @@
       </w:r>
       <w:r>
         <w:rPr>
-          <w:rStyle w:val="SubtleReference"/>
+          <w:rStyle w:val="Finomhivatkozs"/>
           <w:rFonts w:ascii="Times New Roman" w:hAnsi="Times New Roman" w:cs="Times New Roman"/>
         </w:rPr>
         <w:t xml:space="preserve"> parancsot fogjuk használni)</w:t>
       </w:r>
       <w:r>
         <w:rPr>
-          <w:rStyle w:val="SubtleReference"/>
+          <w:rStyle w:val="Finomhivatkozs"/>
           <w:rFonts w:ascii="Times New Roman" w:hAnsi="Times New Roman" w:cs="Times New Roman"/>
         </w:rPr>
         <w:t xml:space="preserve">: </w:t>
       </w:r>
       <w:r>
         <w:rPr>
-          <w:rStyle w:val="SubtleReference"/>
+          <w:rStyle w:val="Finomhivatkozs"/>
           <w:rFonts w:ascii="Times New Roman" w:hAnsi="Times New Roman" w:cs="Times New Roman"/>
           <w:color w:val="C00000"/>
           <w14:textOutline w14:w="9525" w14:cap="rnd" w14:cmpd="sng" w14:algn="ctr">
@@ -3943,7 +3949,7 @@
       </w:r>
       <w:r>
         <w:rPr>
-          <w:rStyle w:val="SubtleReference"/>
+          <w:rStyle w:val="Finomhivatkozs"/>
           <w:rFonts w:ascii="Times New Roman" w:hAnsi="Times New Roman" w:cs="Times New Roman"/>
           <w:color w:val="C00000"/>
           <w14:textOutline w14:w="9525" w14:cap="rnd" w14:cmpd="sng" w14:algn="ctr">
@@ -3959,7 +3965,7 @@
       <w:proofErr w:type="spellStart"/>
       <w:r>
         <w:rPr>
-          <w:rStyle w:val="SubtleReference"/>
+          <w:rStyle w:val="Finomhivatkozs"/>
           <w:rFonts w:ascii="Times New Roman" w:hAnsi="Times New Roman" w:cs="Times New Roman"/>
           <w:color w:val="C00000"/>
           <w14:textOutline w14:w="9525" w14:cap="rnd" w14:cmpd="sng" w14:algn="ctr">
@@ -3975,7 +3981,7 @@
       <w:proofErr w:type="spellEnd"/>
       <w:r>
         <w:rPr>
-          <w:rStyle w:val="SubtleReference"/>
+          <w:rStyle w:val="Finomhivatkozs"/>
           <w:rFonts w:ascii="Times New Roman" w:hAnsi="Times New Roman" w:cs="Times New Roman"/>
           <w:color w:val="C00000"/>
           <w14:textOutline w14:w="9525" w14:cap="rnd" w14:cmpd="sng" w14:algn="ctr">
@@ -3990,14 +3996,14 @@
       </w:r>
       <w:r>
         <w:rPr>
-          <w:rStyle w:val="SubtleReference"/>
+          <w:rStyle w:val="Finomhivatkozs"/>
           <w:rFonts w:ascii="Times New Roman" w:hAnsi="Times New Roman" w:cs="Times New Roman"/>
         </w:rPr>
         <w:t xml:space="preserve">, utána pedig az </w:t>
       </w:r>
       <w:r>
         <w:rPr>
-          <w:rStyle w:val="SubtleReference"/>
+          <w:rStyle w:val="Finomhivatkozs"/>
           <w:rFonts w:ascii="Times New Roman" w:hAnsi="Times New Roman" w:cs="Times New Roman"/>
           <w:color w:val="C00000"/>
           <w14:textOutline w14:w="9525" w14:cap="rnd" w14:cmpd="sng" w14:algn="ctr">
@@ -4013,7 +4019,7 @@
       <w:proofErr w:type="spellStart"/>
       <w:r>
         <w:rPr>
-          <w:rStyle w:val="SubtleReference"/>
+          <w:rStyle w:val="Finomhivatkozs"/>
           <w:rFonts w:ascii="Times New Roman" w:hAnsi="Times New Roman" w:cs="Times New Roman"/>
           <w:color w:val="C00000"/>
           <w14:textOutline w14:w="9525" w14:cap="rnd" w14:cmpd="sng" w14:algn="ctr">
@@ -4029,7 +4035,7 @@
       <w:proofErr w:type="spellEnd"/>
       <w:r>
         <w:rPr>
-          <w:rStyle w:val="SubtleReference"/>
+          <w:rStyle w:val="Finomhivatkozs"/>
           <w:rFonts w:ascii="Times New Roman" w:hAnsi="Times New Roman" w:cs="Times New Roman"/>
           <w:color w:val="C00000"/>
           <w14:textOutline w14:w="9525" w14:cap="rnd" w14:cmpd="sng" w14:algn="ctr">
@@ -4047,7 +4053,7 @@
       <w:pPr>
         <w:pStyle w:val="bum"/>
         <w:rPr>
-          <w:rStyle w:val="SubtleReference"/>
+          <w:rStyle w:val="Finomhivatkozs"/>
           <w:rFonts w:ascii="Times New Roman" w:hAnsi="Times New Roman" w:cs="Times New Roman"/>
         </w:rPr>
       </w:pPr>
@@ -4056,7 +4062,7 @@
       <w:pPr>
         <w:pStyle w:val="bum"/>
         <w:rPr>
-          <w:rStyle w:val="SubtleReference"/>
+          <w:rStyle w:val="Finomhivatkozs"/>
           <w:rFonts w:ascii="Times New Roman" w:hAnsi="Times New Roman" w:cs="Times New Roman"/>
         </w:rPr>
       </w:pPr>
@@ -4065,7 +4071,7 @@
       <w:pPr>
         <w:pStyle w:val="bum"/>
         <w:rPr>
-          <w:rStyle w:val="SubtleReference"/>
+          <w:rStyle w:val="Finomhivatkozs"/>
           <w:rFonts w:ascii="Times New Roman" w:hAnsi="Times New Roman" w:cs="Times New Roman"/>
         </w:rPr>
       </w:pPr>
@@ -4074,7 +4080,7 @@
       <w:pPr>
         <w:pStyle w:val="bum"/>
         <w:rPr>
-          <w:rStyle w:val="SubtleReference"/>
+          <w:rStyle w:val="Finomhivatkozs"/>
           <w:rFonts w:ascii="Times New Roman" w:hAnsi="Times New Roman" w:cs="Times New Roman"/>
         </w:rPr>
       </w:pPr>
@@ -4170,8 +4176,9 @@
       </w:r>
       <w:r>
         <w:rPr>
-          <w:rStyle w:val="SubtleReference"/>
-          <w:rFonts w:ascii="Times New Roman" w:hAnsi="Times New Roman" w:cs="Times New Roman"/>
+          <w:rStyle w:val="Finomhivatkozs"/>
+          <w:rFonts w:ascii="Times New Roman" w:hAnsi="Times New Roman" w:cs="Times New Roman"/>
+          <w:noProof/>
         </w:rPr>
         <w:drawing>
           <wp:anchor distT="0" distB="0" distL="114300" distR="114300" simplePos="0" relativeHeight="251688960" behindDoc="0" locked="0" layoutInCell="1" allowOverlap="1" wp14:anchorId="30027A81" wp14:editId="3956E1D8">
@@ -4238,7 +4245,7 @@
       <w:pPr>
         <w:pStyle w:val="bum"/>
         <w:rPr>
-          <w:rStyle w:val="SubtleReference"/>
+          <w:rStyle w:val="Finomhivatkozs"/>
           <w:rFonts w:ascii="Times New Roman" w:hAnsi="Times New Roman" w:cs="Times New Roman"/>
         </w:rPr>
       </w:pPr>
@@ -4247,7 +4254,7 @@
       <w:pPr>
         <w:pStyle w:val="bum"/>
         <w:rPr>
-          <w:rStyle w:val="SubtleReference"/>
+          <w:rStyle w:val="Finomhivatkozs"/>
           <w:rFonts w:ascii="Times New Roman" w:hAnsi="Times New Roman" w:cs="Times New Roman"/>
         </w:rPr>
       </w:pPr>
@@ -4256,7 +4263,7 @@
       <w:pPr>
         <w:pStyle w:val="bum"/>
         <w:rPr>
-          <w:rStyle w:val="SubtleReference"/>
+          <w:rStyle w:val="Finomhivatkozs"/>
           <w:rFonts w:ascii="Times New Roman" w:hAnsi="Times New Roman" w:cs="Times New Roman"/>
         </w:rPr>
       </w:pPr>
@@ -4265,7 +4272,7 @@
       <w:pPr>
         <w:pStyle w:val="bum"/>
         <w:rPr>
-          <w:rStyle w:val="SubtleReference"/>
+          <w:rStyle w:val="Finomhivatkozs"/>
           <w:rFonts w:ascii="Times New Roman" w:hAnsi="Times New Roman" w:cs="Times New Roman"/>
         </w:rPr>
       </w:pPr>
@@ -4498,8 +4505,9 @@
       </w:r>
       <w:r>
         <w:rPr>
-          <w:rStyle w:val="SubtleReference"/>
-          <w:rFonts w:ascii="Times New Roman" w:hAnsi="Times New Roman" w:cs="Times New Roman"/>
+          <w:rStyle w:val="Finomhivatkozs"/>
+          <w:rFonts w:ascii="Times New Roman" w:hAnsi="Times New Roman" w:cs="Times New Roman"/>
+          <w:noProof/>
         </w:rPr>
         <w:drawing>
           <wp:anchor distT="0" distB="0" distL="114300" distR="114300" simplePos="0" relativeHeight="251702272" behindDoc="0" locked="0" layoutInCell="1" allowOverlap="1" wp14:anchorId="0D92B444" wp14:editId="6158FB2C">
@@ -4563,8 +4571,9 @@
       </w:r>
       <w:r>
         <w:rPr>
-          <w:rStyle w:val="SubtleReference"/>
-          <w:rFonts w:ascii="Times New Roman" w:hAnsi="Times New Roman" w:cs="Times New Roman"/>
+          <w:rStyle w:val="Finomhivatkozs"/>
+          <w:rFonts w:ascii="Times New Roman" w:hAnsi="Times New Roman" w:cs="Times New Roman"/>
+          <w:noProof/>
         </w:rPr>
         <w:drawing>
           <wp:anchor distT="0" distB="0" distL="114300" distR="114300" simplePos="0" relativeHeight="251698176" behindDoc="0" locked="0" layoutInCell="1" allowOverlap="1" wp14:anchorId="5C6EE523" wp14:editId="690447CA">
@@ -4634,14 +4643,14 @@
       </w:r>
       <w:r>
         <w:rPr>
-          <w:rStyle w:val="SubtleReference"/>
+          <w:rStyle w:val="Finomhivatkozs"/>
           <w:rFonts w:ascii="Times New Roman" w:hAnsi="Times New Roman" w:cs="Times New Roman"/>
         </w:rPr>
         <w:t xml:space="preserve">Látszik a harmadik képen, hogy </w:t>
       </w:r>
       <w:r>
         <w:rPr>
-          <w:rStyle w:val="SubtleReference"/>
+          <w:rStyle w:val="Finomhivatkozs"/>
           <w:rFonts w:ascii="Times New Roman" w:hAnsi="Times New Roman" w:cs="Times New Roman"/>
           <w:color w:val="C00000"/>
         </w:rPr>
@@ -4650,7 +4659,7 @@
       <w:proofErr w:type="spellStart"/>
       <w:r>
         <w:rPr>
-          <w:rStyle w:val="SubtleReference"/>
+          <w:rStyle w:val="Finomhivatkozs"/>
           <w:rFonts w:ascii="Times New Roman" w:hAnsi="Times New Roman" w:cs="Times New Roman"/>
           <w:color w:val="C00000"/>
         </w:rPr>
@@ -4659,7 +4668,7 @@
       <w:proofErr w:type="spellEnd"/>
       <w:r>
         <w:rPr>
-          <w:rStyle w:val="SubtleReference"/>
+          <w:rStyle w:val="Finomhivatkozs"/>
           <w:rFonts w:ascii="Times New Roman" w:hAnsi="Times New Roman" w:cs="Times New Roman"/>
         </w:rPr>
         <w:t xml:space="preserve"> (amire konfigurálva van az </w:t>
@@ -4667,7 +4676,7 @@
       <w:proofErr w:type="spellStart"/>
       <w:r>
         <w:rPr>
-          <w:rStyle w:val="SubtleReference"/>
+          <w:rStyle w:val="Finomhivatkozs"/>
           <w:rFonts w:ascii="Times New Roman" w:hAnsi="Times New Roman" w:cs="Times New Roman"/>
         </w:rPr>
         <w:t>active</w:t>
@@ -4675,14 +4684,14 @@
       <w:proofErr w:type="spellEnd"/>
       <w:r>
         <w:rPr>
-          <w:rStyle w:val="SubtleReference"/>
+          <w:rStyle w:val="Finomhivatkozs"/>
           <w:rFonts w:ascii="Times New Roman" w:hAnsi="Times New Roman" w:cs="Times New Roman"/>
         </w:rPr>
         <w:t xml:space="preserve"> router), rögtön </w:t>
       </w:r>
       <w:r>
         <w:rPr>
-          <w:rStyle w:val="SubtleReference"/>
+          <w:rStyle w:val="Finomhivatkozs"/>
           <w:rFonts w:ascii="Times New Roman" w:hAnsi="Times New Roman" w:cs="Times New Roman"/>
           <w:color w:val="C00000"/>
           <w14:textOutline w14:w="9525" w14:cap="rnd" w14:cmpd="sng" w14:algn="ctr">
@@ -4697,7 +4706,7 @@
       </w:r>
       <w:r>
         <w:rPr>
-          <w:rStyle w:val="SubtleReference"/>
+          <w:rStyle w:val="Finomhivatkozs"/>
           <w:rFonts w:ascii="Times New Roman" w:hAnsi="Times New Roman" w:cs="Times New Roman"/>
           <w:color w:val="000000" w:themeColor="text1"/>
         </w:rPr>
@@ -4705,7 +4714,7 @@
       </w:r>
       <w:r>
         <w:rPr>
-          <w:rStyle w:val="SubtleReference"/>
+          <w:rStyle w:val="Finomhivatkozs"/>
           <w:rFonts w:ascii="Times New Roman" w:hAnsi="Times New Roman" w:cs="Times New Roman"/>
         </w:rPr>
         <w:t xml:space="preserve">az </w:t>
@@ -4713,7 +4722,7 @@
       <w:proofErr w:type="spellStart"/>
       <w:r>
         <w:rPr>
-          <w:rStyle w:val="SubtleReference"/>
+          <w:rStyle w:val="Finomhivatkozs"/>
           <w:rFonts w:ascii="Times New Roman" w:hAnsi="Times New Roman" w:cs="Times New Roman"/>
         </w:rPr>
         <w:t>interface</w:t>
@@ -4721,14 +4730,14 @@
       <w:proofErr w:type="spellEnd"/>
       <w:r>
         <w:rPr>
-          <w:rStyle w:val="SubtleReference"/>
+          <w:rStyle w:val="Finomhivatkozs"/>
           <w:rFonts w:ascii="Times New Roman" w:hAnsi="Times New Roman" w:cs="Times New Roman"/>
         </w:rPr>
         <w:t xml:space="preserve"> az R2 fele, </w:t>
       </w:r>
       <w:r>
         <w:rPr>
-          <w:rStyle w:val="SubtleReference"/>
+          <w:rStyle w:val="Finomhivatkozs"/>
           <w:rFonts w:ascii="Times New Roman" w:hAnsi="Times New Roman" w:cs="Times New Roman"/>
           <w:color w:val="C00000"/>
         </w:rPr>
@@ -4736,14 +4745,14 @@
       </w:r>
       <w:r>
         <w:rPr>
-          <w:rStyle w:val="SubtleReference"/>
+          <w:rStyle w:val="Finomhivatkozs"/>
           <w:rFonts w:ascii="Times New Roman" w:hAnsi="Times New Roman" w:cs="Times New Roman"/>
         </w:rPr>
         <w:t xml:space="preserve">, ezzel megvalósul a </w:t>
       </w:r>
       <w:r>
         <w:rPr>
-          <w:rStyle w:val="SubtleReference"/>
+          <w:rStyle w:val="Finomhivatkozs"/>
           <w:rFonts w:ascii="Times New Roman" w:hAnsi="Times New Roman" w:cs="Times New Roman"/>
           <w:color w:val="C00000"/>
         </w:rPr>
@@ -4752,7 +4761,7 @@
       <w:proofErr w:type="spellStart"/>
       <w:r>
         <w:rPr>
-          <w:rStyle w:val="SubtleReference"/>
+          <w:rStyle w:val="Finomhivatkozs"/>
           <w:rFonts w:ascii="Times New Roman" w:hAnsi="Times New Roman" w:cs="Times New Roman"/>
           <w:color w:val="C00000"/>
         </w:rPr>
@@ -4761,7 +4770,7 @@
       <w:proofErr w:type="spellEnd"/>
       <w:r>
         <w:rPr>
-          <w:rStyle w:val="SubtleReference"/>
+          <w:rStyle w:val="Finomhivatkozs"/>
           <w:rFonts w:ascii="Times New Roman" w:hAnsi="Times New Roman" w:cs="Times New Roman"/>
           <w:color w:val="C00000"/>
         </w:rPr>
@@ -4769,7 +4778,7 @@
       </w:r>
       <w:r>
         <w:rPr>
-          <w:rStyle w:val="SubtleReference"/>
+          <w:rStyle w:val="Finomhivatkozs"/>
           <w:rFonts w:ascii="Times New Roman" w:hAnsi="Times New Roman" w:cs="Times New Roman"/>
         </w:rPr>
         <w:t>.</w:t>
@@ -4779,7 +4788,7 @@
       <w:pPr>
         <w:pStyle w:val="bum"/>
         <w:rPr>
-          <w:rStyle w:val="SubtleReference"/>
+          <w:rStyle w:val="Finomhivatkozs"/>
           <w:rFonts w:ascii="Times New Roman" w:hAnsi="Times New Roman" w:cs="Times New Roman"/>
         </w:rPr>
       </w:pPr>
@@ -4873,8 +4882,9 @@
       </w:r>
       <w:r>
         <w:rPr>
-          <w:rStyle w:val="SubtleReference"/>
-          <w:rFonts w:ascii="Times New Roman" w:hAnsi="Times New Roman" w:cs="Times New Roman"/>
+          <w:rStyle w:val="Finomhivatkozs"/>
+          <w:rFonts w:ascii="Times New Roman" w:hAnsi="Times New Roman" w:cs="Times New Roman"/>
+          <w:noProof/>
         </w:rPr>
         <w:drawing>
           <wp:anchor distT="0" distB="0" distL="114300" distR="114300" simplePos="0" relativeHeight="251701248" behindDoc="0" locked="0" layoutInCell="1" allowOverlap="1" wp14:anchorId="418C3291" wp14:editId="4494AB81">
@@ -4941,7 +4951,7 @@
       <w:pPr>
         <w:pStyle w:val="bum"/>
         <w:rPr>
-          <w:rStyle w:val="SubtleReference"/>
+          <w:rStyle w:val="Finomhivatkozs"/>
           <w:rFonts w:ascii="Times New Roman" w:hAnsi="Times New Roman" w:cs="Times New Roman"/>
         </w:rPr>
       </w:pPr>
@@ -4950,7 +4960,7 @@
       <w:pPr>
         <w:pStyle w:val="bum"/>
         <w:rPr>
-          <w:rStyle w:val="SubtleReference"/>
+          <w:rStyle w:val="Finomhivatkozs"/>
           <w:rFonts w:ascii="Times New Roman" w:hAnsi="Times New Roman" w:cs="Times New Roman"/>
         </w:rPr>
       </w:pPr>
@@ -4959,13 +4969,14 @@
       <w:pPr>
         <w:pStyle w:val="bum"/>
         <w:rPr>
-          <w:rStyle w:val="SubtleReference"/>
-        </w:rPr>
-      </w:pPr>
-      <w:r>
-        <w:rPr>
-          <w:rStyle w:val="SubtleReference"/>
-          <w:rFonts w:ascii="Times New Roman" w:hAnsi="Times New Roman" w:cs="Times New Roman"/>
+          <w:rStyle w:val="Finomhivatkozs"/>
+        </w:rPr>
+      </w:pPr>
+      <w:r>
+        <w:rPr>
+          <w:rStyle w:val="Finomhivatkozs"/>
+          <w:rFonts w:ascii="Times New Roman" w:hAnsi="Times New Roman" w:cs="Times New Roman"/>
+          <w:noProof/>
         </w:rPr>
         <w:drawing>
           <wp:anchor distT="0" distB="0" distL="114300" distR="114300" simplePos="0" relativeHeight="251700224" behindDoc="0" locked="0" layoutInCell="1" allowOverlap="1" wp14:anchorId="436CEF07" wp14:editId="30A20DF1">
@@ -5035,13 +5046,13 @@
       </w:r>
       <w:r>
         <w:rPr>
-          <w:rStyle w:val="SubtleReference"/>
+          <w:rStyle w:val="Finomhivatkozs"/>
         </w:rPr>
         <w:t xml:space="preserve">Itt az látszik, ahogy egy </w:t>
       </w:r>
       <w:r>
         <w:rPr>
-          <w:rStyle w:val="SubtleReference"/>
+          <w:rStyle w:val="Finomhivatkozs"/>
           <w:color w:val="C00000"/>
         </w:rPr>
         <w:t xml:space="preserve">lokális PC-ről </w:t>
@@ -5049,7 +5060,7 @@
       <w:proofErr w:type="spellStart"/>
       <w:r>
         <w:rPr>
-          <w:rStyle w:val="SubtleReference"/>
+          <w:rStyle w:val="Finomhivatkozs"/>
           <w:color w:val="C00000"/>
         </w:rPr>
         <w:t>megpingelem</w:t>
@@ -5057,33 +5068,33 @@
       <w:proofErr w:type="spellEnd"/>
       <w:r>
         <w:rPr>
-          <w:rStyle w:val="SubtleReference"/>
+          <w:rStyle w:val="Finomhivatkozs"/>
           <w:color w:val="C00000"/>
         </w:rPr>
         <w:t xml:space="preserve"> a virtuális IP-címet</w:t>
       </w:r>
       <w:r>
         <w:rPr>
-          <w:rStyle w:val="SubtleReference"/>
+          <w:rStyle w:val="Finomhivatkozs"/>
         </w:rPr>
         <w:t xml:space="preserve">, ami átjáróként funkcionál, </w:t>
       </w:r>
       <w:r>
         <w:rPr>
-          <w:rStyle w:val="SubtleReference"/>
+          <w:rStyle w:val="Finomhivatkozs"/>
           <w:color w:val="C00000"/>
         </w:rPr>
         <w:t>ezt el is éri a kliensgép</w:t>
       </w:r>
       <w:r>
         <w:rPr>
-          <w:rStyle w:val="SubtleReference"/>
+          <w:rStyle w:val="Finomhivatkozs"/>
         </w:rPr>
         <w:t xml:space="preserve">. </w:t>
       </w:r>
       <w:r>
         <w:rPr>
-          <w:rStyle w:val="SubtleReference"/>
+          <w:rStyle w:val="Finomhivatkozs"/>
           <w:color w:val="C00000"/>
           <w14:textOutline w14:w="9525" w14:cap="rnd" w14:cmpd="sng" w14:algn="ctr">
             <w14:solidFill>
@@ -5097,7 +5108,7 @@
       </w:r>
       <w:r>
         <w:rPr>
-          <w:rStyle w:val="SubtleReference"/>
+          <w:rStyle w:val="Finomhivatkozs"/>
         </w:rPr>
         <w:t xml:space="preserve">, ami nem változik, ergo a HSRP működését ez is bizonyítja. </w:t>
       </w:r>
@@ -5106,7 +5117,7 @@
       <w:pPr>
         <w:pStyle w:val="bum"/>
         <w:rPr>
-          <w:rStyle w:val="SubtleReference"/>
+          <w:rStyle w:val="Finomhivatkozs"/>
           <w:rFonts w:ascii="Times New Roman" w:hAnsi="Times New Roman" w:cs="Times New Roman"/>
         </w:rPr>
       </w:pPr>
@@ -5115,7 +5126,7 @@
       <w:pPr>
         <w:pStyle w:val="bum"/>
         <w:rPr>
-          <w:rStyle w:val="SubtleReference"/>
+          <w:rStyle w:val="Finomhivatkozs"/>
           <w:rFonts w:ascii="Times New Roman" w:hAnsi="Times New Roman" w:cs="Times New Roman"/>
         </w:rPr>
       </w:pPr>
@@ -5124,7 +5135,7 @@
       <w:pPr>
         <w:pStyle w:val="bum"/>
         <w:rPr>
-          <w:rStyle w:val="SubtleReference"/>
+          <w:rStyle w:val="Finomhivatkozs"/>
           <w:rFonts w:ascii="Times New Roman" w:hAnsi="Times New Roman" w:cs="Times New Roman"/>
         </w:rPr>
       </w:pPr>
@@ -5133,20 +5144,20 @@
       <w:pPr>
         <w:pStyle w:val="bum"/>
         <w:rPr>
-          <w:rStyle w:val="SubtleReference"/>
-          <w:rFonts w:ascii="Times New Roman" w:hAnsi="Times New Roman" w:cs="Times New Roman"/>
-        </w:rPr>
-      </w:pPr>
-      <w:r>
-        <w:rPr>
-          <w:rStyle w:val="SubtleReference"/>
+          <w:rStyle w:val="Finomhivatkozs"/>
+          <w:rFonts w:ascii="Times New Roman" w:hAnsi="Times New Roman" w:cs="Times New Roman"/>
+        </w:rPr>
+      </w:pPr>
+      <w:r>
+        <w:rPr>
+          <w:rStyle w:val="Finomhivatkozs"/>
           <w:rFonts w:ascii="Times New Roman" w:hAnsi="Times New Roman" w:cs="Times New Roman"/>
         </w:rPr>
         <w:t xml:space="preserve">SSH </w:t>
       </w:r>
       <w:r>
         <w:rPr>
-          <w:rStyle w:val="SubtleReference"/>
+          <w:rStyle w:val="Finomhivatkozs"/>
           <w:rFonts w:ascii="Times New Roman" w:hAnsi="Times New Roman" w:cs="Times New Roman"/>
         </w:rPr>
         <w:t>tesztelése</w:t>
@@ -5156,7 +5167,7 @@
       <w:pPr>
         <w:pStyle w:val="bum"/>
         <w:rPr>
-          <w:rStyle w:val="SubtleReference"/>
+          <w:rStyle w:val="Finomhivatkozs"/>
           <w:rFonts w:ascii="Times New Roman" w:hAnsi="Times New Roman" w:cs="Times New Roman"/>
         </w:rPr>
       </w:pPr>
@@ -5458,8 +5469,9 @@
       </w:r>
       <w:r>
         <w:rPr>
-          <w:rStyle w:val="SubtleReference"/>
-          <w:rFonts w:ascii="Times New Roman" w:hAnsi="Times New Roman" w:cs="Times New Roman"/>
+          <w:rStyle w:val="Finomhivatkozs"/>
+          <w:rFonts w:ascii="Times New Roman" w:hAnsi="Times New Roman" w:cs="Times New Roman"/>
+          <w:noProof/>
         </w:rPr>
         <w:drawing>
           <wp:anchor distT="0" distB="0" distL="114300" distR="114300" simplePos="0" relativeHeight="251710464" behindDoc="0" locked="0" layoutInCell="1" allowOverlap="1" wp14:anchorId="254E92DB" wp14:editId="04E45476">
@@ -5529,8 +5541,9 @@
       </w:r>
       <w:r>
         <w:rPr>
-          <w:rStyle w:val="SubtleReference"/>
-          <w:rFonts w:ascii="Times New Roman" w:hAnsi="Times New Roman" w:cs="Times New Roman"/>
+          <w:rStyle w:val="Finomhivatkozs"/>
+          <w:rFonts w:ascii="Times New Roman" w:hAnsi="Times New Roman" w:cs="Times New Roman"/>
+          <w:noProof/>
         </w:rPr>
         <w:drawing>
           <wp:anchor distT="0" distB="0" distL="114300" distR="114300" simplePos="0" relativeHeight="251709440" behindDoc="0" locked="0" layoutInCell="1" allowOverlap="1" wp14:anchorId="6F91F6CD" wp14:editId="3734FD05">
@@ -5594,7 +5607,7 @@
       </w:r>
       <w:r>
         <w:rPr>
-          <w:rStyle w:val="SubtleReference"/>
+          <w:rStyle w:val="Finomhivatkozs"/>
           <w:rFonts w:ascii="Times New Roman" w:hAnsi="Times New Roman" w:cs="Times New Roman"/>
         </w:rPr>
         <w:tab/>
@@ -5603,7 +5616,7 @@
       <w:proofErr w:type="spellStart"/>
       <w:r>
         <w:rPr>
-          <w:rStyle w:val="SubtleReference"/>
+          <w:rStyle w:val="Finomhivatkozs"/>
           <w:rFonts w:ascii="Times New Roman" w:hAnsi="Times New Roman" w:cs="Times New Roman"/>
         </w:rPr>
         <w:t>active</w:t>
@@ -5611,21 +5624,21 @@
       <w:proofErr w:type="spellEnd"/>
       <w:r>
         <w:rPr>
-          <w:rStyle w:val="SubtleReference"/>
+          <w:rStyle w:val="Finomhivatkozs"/>
           <w:rFonts w:ascii="Times New Roman" w:hAnsi="Times New Roman" w:cs="Times New Roman"/>
         </w:rPr>
         <w:t xml:space="preserve"> routeren létre lett hozva </w:t>
       </w:r>
       <w:r>
         <w:rPr>
-          <w:rStyle w:val="SubtleReference"/>
+          <w:rStyle w:val="Finomhivatkozs"/>
           <w:rFonts w:ascii="Times New Roman" w:hAnsi="Times New Roman" w:cs="Times New Roman"/>
         </w:rPr>
         <w:t>SSH</w:t>
       </w:r>
       <w:r>
         <w:rPr>
-          <w:rStyle w:val="SubtleReference"/>
+          <w:rStyle w:val="Finomhivatkozs"/>
           <w:rFonts w:ascii="Times New Roman" w:hAnsi="Times New Roman" w:cs="Times New Roman"/>
         </w:rPr>
         <w:t xml:space="preserve">, ennek a működését fogjuk </w:t>
@@ -5633,7 +5646,7 @@
       <w:proofErr w:type="spellStart"/>
       <w:r>
         <w:rPr>
-          <w:rStyle w:val="SubtleReference"/>
+          <w:rStyle w:val="Finomhivatkozs"/>
           <w:rFonts w:ascii="Times New Roman" w:hAnsi="Times New Roman" w:cs="Times New Roman"/>
         </w:rPr>
         <w:t>ellenőrini</w:t>
@@ -5641,21 +5654,21 @@
       <w:proofErr w:type="spellEnd"/>
       <w:r>
         <w:rPr>
-          <w:rStyle w:val="SubtleReference"/>
+          <w:rStyle w:val="Finomhivatkozs"/>
           <w:rFonts w:ascii="Times New Roman" w:hAnsi="Times New Roman" w:cs="Times New Roman"/>
         </w:rPr>
         <w:t xml:space="preserve">: </w:t>
       </w:r>
       <w:r>
         <w:rPr>
-          <w:rStyle w:val="SubtleReference"/>
+          <w:rStyle w:val="Finomhivatkozs"/>
           <w:rFonts w:ascii="Times New Roman" w:hAnsi="Times New Roman" w:cs="Times New Roman"/>
         </w:rPr>
         <w:t xml:space="preserve">Ahogy látszik is a képen zökkenőmentesen be tudok lépni a létrehozott felhasználó-jelszó párossal. </w:t>
       </w:r>
       <w:r>
         <w:rPr>
-          <w:rStyle w:val="SubtleReference"/>
+          <w:rStyle w:val="Finomhivatkozs"/>
           <w:rFonts w:ascii="Times New Roman" w:hAnsi="Times New Roman" w:cs="Times New Roman"/>
           <w:color w:val="C00000"/>
         </w:rPr>
@@ -5663,7 +5676,7 @@
       </w:r>
       <w:r>
         <w:rPr>
-          <w:rStyle w:val="SubtleReference"/>
+          <w:rStyle w:val="Finomhivatkozs"/>
           <w:rFonts w:ascii="Times New Roman" w:hAnsi="Times New Roman" w:cs="Times New Roman"/>
         </w:rPr>
         <w:t xml:space="preserve">. </w:t>
@@ -5673,13 +5686,13 @@
       <w:pPr>
         <w:pStyle w:val="bum"/>
         <w:rPr>
-          <w:rStyle w:val="SubtleReference"/>
-          <w:rFonts w:ascii="Times New Roman" w:hAnsi="Times New Roman" w:cs="Times New Roman"/>
-        </w:rPr>
-      </w:pPr>
-      <w:r>
-        <w:rPr>
-          <w:rStyle w:val="SubtleReference"/>
+          <w:rStyle w:val="Finomhivatkozs"/>
+          <w:rFonts w:ascii="Times New Roman" w:hAnsi="Times New Roman" w:cs="Times New Roman"/>
+        </w:rPr>
+      </w:pPr>
+      <w:r>
+        <w:rPr>
+          <w:rStyle w:val="Finomhivatkozs"/>
           <w:rFonts w:ascii="Times New Roman" w:hAnsi="Times New Roman" w:cs="Times New Roman"/>
           <w:highlight w:val="cyan"/>
         </w:rPr>
@@ -5691,13 +5704,13 @@
       <w:pPr>
         <w:pStyle w:val="bum"/>
         <w:rPr>
-          <w:rStyle w:val="SubtleReference"/>
-          <w:rFonts w:ascii="Times New Roman" w:hAnsi="Times New Roman" w:cs="Times New Roman"/>
-        </w:rPr>
-      </w:pPr>
-      <w:r>
-        <w:rPr>
-          <w:rStyle w:val="SubtleReference"/>
+          <w:rStyle w:val="Finomhivatkozs"/>
+          <w:rFonts w:ascii="Times New Roman" w:hAnsi="Times New Roman" w:cs="Times New Roman"/>
+        </w:rPr>
+      </w:pPr>
+      <w:r>
+        <w:rPr>
+          <w:rStyle w:val="Finomhivatkozs"/>
           <w:rFonts w:ascii="Times New Roman" w:hAnsi="Times New Roman" w:cs="Times New Roman"/>
         </w:rPr>
         <w:t>NAT/ STATIKUS/ PAT</w:t>
@@ -5707,7 +5720,7 @@
       <w:pPr>
         <w:pStyle w:val="bum"/>
         <w:rPr>
-          <w:rStyle w:val="SubtleReference"/>
+          <w:rStyle w:val="Finomhivatkozs"/>
           <w:rFonts w:ascii="Times New Roman" w:hAnsi="Times New Roman" w:cs="Times New Roman"/>
         </w:rPr>
       </w:pPr>
@@ -5891,8 +5904,9 @@
       </w:r>
       <w:r>
         <w:rPr>
-          <w:rStyle w:val="SubtleReference"/>
-          <w:rFonts w:ascii="Times New Roman" w:hAnsi="Times New Roman" w:cs="Times New Roman"/>
+          <w:rStyle w:val="Finomhivatkozs"/>
+          <w:rFonts w:ascii="Times New Roman" w:hAnsi="Times New Roman" w:cs="Times New Roman"/>
+          <w:noProof/>
         </w:rPr>
         <w:drawing>
           <wp:anchor distT="0" distB="0" distL="114300" distR="114300" simplePos="0" relativeHeight="251717632" behindDoc="0" locked="0" layoutInCell="1" allowOverlap="1" wp14:anchorId="6D046745" wp14:editId="7310EEC3">
@@ -5962,8 +5976,9 @@
       </w:r>
       <w:r>
         <w:rPr>
-          <w:rStyle w:val="SubtleReference"/>
-          <w:rFonts w:ascii="Times New Roman" w:hAnsi="Times New Roman" w:cs="Times New Roman"/>
+          <w:rStyle w:val="Finomhivatkozs"/>
+          <w:rFonts w:ascii="Times New Roman" w:hAnsi="Times New Roman" w:cs="Times New Roman"/>
+          <w:noProof/>
         </w:rPr>
         <w:drawing>
           <wp:anchor distT="0" distB="0" distL="114300" distR="114300" simplePos="0" relativeHeight="251716608" behindDoc="0" locked="0" layoutInCell="1" allowOverlap="1" wp14:anchorId="5017E710" wp14:editId="6B8A4C15">
@@ -6027,7 +6042,7 @@
       </w:r>
       <w:r>
         <w:rPr>
-          <w:rStyle w:val="SubtleReference"/>
+          <w:rStyle w:val="Finomhivatkozs"/>
           <w:rFonts w:ascii="Times New Roman" w:hAnsi="Times New Roman" w:cs="Times New Roman"/>
         </w:rPr>
         <w:tab/>
@@ -6035,7 +6050,7 @@
       </w:r>
       <w:r>
         <w:rPr>
-          <w:rStyle w:val="SubtleReference"/>
+          <w:rStyle w:val="Finomhivatkozs"/>
           <w:rFonts w:ascii="Times New Roman" w:hAnsi="Times New Roman" w:cs="Times New Roman"/>
           <w:color w:val="C00000"/>
         </w:rPr>
@@ -6043,28 +6058,28 @@
       </w:r>
       <w:r>
         <w:rPr>
-          <w:rStyle w:val="SubtleReference"/>
+          <w:rStyle w:val="Finomhivatkozs"/>
           <w:rFonts w:ascii="Times New Roman" w:hAnsi="Times New Roman" w:cs="Times New Roman"/>
         </w:rPr>
         <w:t>. Most ezeket fogom megmutatni:</w:t>
       </w:r>
       <w:r>
         <w:rPr>
-          <w:rStyle w:val="SubtleReference"/>
+          <w:rStyle w:val="Finomhivatkozs"/>
           <w:rFonts w:ascii="Times New Roman" w:hAnsi="Times New Roman" w:cs="Times New Roman"/>
         </w:rPr>
         <w:t xml:space="preserve"> Az első képen </w:t>
       </w:r>
       <w:r>
         <w:rPr>
-          <w:rStyle w:val="SubtleReference"/>
+          <w:rStyle w:val="Finomhivatkozs"/>
           <w:rFonts w:ascii="Times New Roman" w:hAnsi="Times New Roman" w:cs="Times New Roman"/>
         </w:rPr>
         <w:t xml:space="preserve">látható, hogy a két statikus címfordítás történt: a </w:t>
       </w:r>
       <w:r>
         <w:rPr>
-          <w:rStyle w:val="SubtleReference"/>
+          <w:rStyle w:val="Finomhivatkozs"/>
           <w:rFonts w:ascii="Times New Roman" w:hAnsi="Times New Roman" w:cs="Times New Roman"/>
           <w:color w:val="C00000"/>
         </w:rPr>
@@ -6072,14 +6087,14 @@
       </w:r>
       <w:r>
         <w:rPr>
-          <w:rStyle w:val="SubtleReference"/>
+          <w:rStyle w:val="Finomhivatkozs"/>
           <w:rFonts w:ascii="Times New Roman" w:hAnsi="Times New Roman" w:cs="Times New Roman"/>
         </w:rPr>
         <w:t xml:space="preserve">című telekom.hu, illetve a </w:t>
       </w:r>
       <w:r>
         <w:rPr>
-          <w:rStyle w:val="SubtleReference"/>
+          <w:rStyle w:val="Finomhivatkozs"/>
           <w:rFonts w:ascii="Times New Roman" w:hAnsi="Times New Roman" w:cs="Times New Roman"/>
           <w:color w:val="C00000"/>
         </w:rPr>
@@ -6088,7 +6103,7 @@
       <w:proofErr w:type="spellStart"/>
       <w:r>
         <w:rPr>
-          <w:rStyle w:val="SubtleReference"/>
+          <w:rStyle w:val="Finomhivatkozs"/>
           <w:rFonts w:ascii="Times New Roman" w:hAnsi="Times New Roman" w:cs="Times New Roman"/>
         </w:rPr>
         <w:t>telekom</w:t>
@@ -6096,21 +6111,21 @@
       <w:proofErr w:type="spellEnd"/>
       <w:r>
         <w:rPr>
-          <w:rStyle w:val="SubtleReference"/>
+          <w:rStyle w:val="Finomhivatkozs"/>
           <w:rFonts w:ascii="Times New Roman" w:hAnsi="Times New Roman" w:cs="Times New Roman"/>
         </w:rPr>
         <w:t xml:space="preserve">/szeged.hu.  </w:t>
       </w:r>
       <w:r>
         <w:rPr>
-          <w:rStyle w:val="SubtleReference"/>
+          <w:rStyle w:val="Finomhivatkozs"/>
           <w:rFonts w:ascii="Times New Roman" w:hAnsi="Times New Roman" w:cs="Times New Roman"/>
         </w:rPr>
         <w:t xml:space="preserve">Ezek fixen mindig a </w:t>
       </w:r>
       <w:r>
         <w:rPr>
-          <w:rStyle w:val="SubtleReference"/>
+          <w:rStyle w:val="Finomhivatkozs"/>
           <w:rFonts w:ascii="Times New Roman" w:hAnsi="Times New Roman" w:cs="Times New Roman"/>
           <w:color w:val="C00000"/>
         </w:rPr>
@@ -6118,14 +6133,14 @@
       </w:r>
       <w:r>
         <w:rPr>
-          <w:rStyle w:val="SubtleReference"/>
+          <w:rStyle w:val="Finomhivatkozs"/>
           <w:rFonts w:ascii="Times New Roman" w:hAnsi="Times New Roman" w:cs="Times New Roman"/>
         </w:rPr>
         <w:t xml:space="preserve">és </w:t>
       </w:r>
       <w:r>
         <w:rPr>
-          <w:rStyle w:val="SubtleReference"/>
+          <w:rStyle w:val="Finomhivatkozs"/>
           <w:rFonts w:ascii="Times New Roman" w:hAnsi="Times New Roman" w:cs="Times New Roman"/>
           <w:color w:val="C00000"/>
         </w:rPr>
@@ -6133,7 +6148,7 @@
       </w:r>
       <w:r>
         <w:rPr>
-          <w:rStyle w:val="SubtleReference"/>
+          <w:rStyle w:val="Finomhivatkozs"/>
           <w:rFonts w:ascii="Times New Roman" w:hAnsi="Times New Roman" w:cs="Times New Roman"/>
           <w:color w:val="C00000"/>
         </w:rPr>
@@ -6141,14 +6156,14 @@
       </w:r>
       <w:r>
         <w:rPr>
-          <w:rStyle w:val="SubtleReference"/>
+          <w:rStyle w:val="Finomhivatkozs"/>
           <w:rFonts w:ascii="Times New Roman" w:hAnsi="Times New Roman" w:cs="Times New Roman"/>
         </w:rPr>
         <w:t>címeket fogják megkapni</w:t>
       </w:r>
       <w:r>
         <w:rPr>
-          <w:rStyle w:val="SubtleReference"/>
+          <w:rStyle w:val="Finomhivatkozs"/>
           <w:rFonts w:ascii="Times New Roman" w:hAnsi="Times New Roman" w:cs="Times New Roman"/>
           <w:color w:val="C00000"/>
         </w:rPr>
@@ -6157,7 +6172,7 @@
       <w:proofErr w:type="spellStart"/>
       <w:r>
         <w:rPr>
-          <w:rStyle w:val="SubtleReference"/>
+          <w:rStyle w:val="Finomhivatkozs"/>
           <w:rFonts w:ascii="Times New Roman" w:hAnsi="Times New Roman" w:cs="Times New Roman"/>
           <w:color w:val="C00000"/>
         </w:rPr>
@@ -6166,7 +6181,7 @@
       <w:proofErr w:type="spellEnd"/>
       <w:r>
         <w:rPr>
-          <w:rStyle w:val="SubtleReference"/>
+          <w:rStyle w:val="Finomhivatkozs"/>
           <w:rFonts w:ascii="Times New Roman" w:hAnsi="Times New Roman" w:cs="Times New Roman"/>
           <w:color w:val="C00000"/>
         </w:rPr>
@@ -6174,7 +6189,7 @@
       </w:r>
       <w:r>
         <w:rPr>
-          <w:rStyle w:val="SubtleReference"/>
+          <w:rStyle w:val="Finomhivatkozs"/>
           <w:rFonts w:ascii="Times New Roman" w:hAnsi="Times New Roman" w:cs="Times New Roman"/>
         </w:rPr>
         <w:t xml:space="preserve"> és mivel az nem szerver és PAT-</w:t>
@@ -6182,7 +6197,7 @@
       <w:proofErr w:type="spellStart"/>
       <w:r>
         <w:rPr>
-          <w:rStyle w:val="SubtleReference"/>
+          <w:rStyle w:val="Finomhivatkozs"/>
           <w:rFonts w:ascii="Times New Roman" w:hAnsi="Times New Roman" w:cs="Times New Roman"/>
         </w:rPr>
         <w:t>al</w:t>
@@ -6190,14 +6205,14 @@
       <w:proofErr w:type="spellEnd"/>
       <w:r>
         <w:rPr>
-          <w:rStyle w:val="SubtleReference"/>
+          <w:rStyle w:val="Finomhivatkozs"/>
           <w:rFonts w:ascii="Times New Roman" w:hAnsi="Times New Roman" w:cs="Times New Roman"/>
         </w:rPr>
         <w:t xml:space="preserve"> konfiguráltuk, ezért a második képen látszik, hogy megjelent a </w:t>
       </w:r>
       <w:r>
         <w:rPr>
-          <w:rStyle w:val="SubtleReference"/>
+          <w:rStyle w:val="Finomhivatkozs"/>
           <w:rFonts w:ascii="Times New Roman" w:hAnsi="Times New Roman" w:cs="Times New Roman"/>
           <w:color w:val="C00000"/>
         </w:rPr>
@@ -6206,7 +6221,7 @@
       <w:proofErr w:type="spellStart"/>
       <w:r>
         <w:rPr>
-          <w:rStyle w:val="SubtleReference"/>
+          <w:rStyle w:val="Finomhivatkozs"/>
           <w:rFonts w:ascii="Times New Roman" w:hAnsi="Times New Roman" w:cs="Times New Roman"/>
           <w:color w:val="C00000"/>
         </w:rPr>
@@ -6215,7 +6230,7 @@
       <w:proofErr w:type="spellEnd"/>
       <w:r>
         <w:rPr>
-          <w:rStyle w:val="SubtleReference"/>
+          <w:rStyle w:val="Finomhivatkozs"/>
           <w:rFonts w:ascii="Times New Roman" w:hAnsi="Times New Roman" w:cs="Times New Roman"/>
           <w:color w:val="C00000"/>
         </w:rPr>
@@ -6224,7 +6239,7 @@
       <w:proofErr w:type="spellStart"/>
       <w:r>
         <w:rPr>
-          <w:rStyle w:val="SubtleReference"/>
+          <w:rStyle w:val="Finomhivatkozs"/>
           <w:rFonts w:ascii="Times New Roman" w:hAnsi="Times New Roman" w:cs="Times New Roman"/>
           <w:color w:val="C00000"/>
         </w:rPr>
@@ -6233,7 +6248,7 @@
       <w:proofErr w:type="spellEnd"/>
       <w:r>
         <w:rPr>
-          <w:rStyle w:val="SubtleReference"/>
+          <w:rStyle w:val="Finomhivatkozs"/>
           <w:rFonts w:ascii="Times New Roman" w:hAnsi="Times New Roman" w:cs="Times New Roman"/>
           <w:color w:val="C00000"/>
         </w:rPr>
@@ -6242,7 +6257,7 @@
       <w:proofErr w:type="spellStart"/>
       <w:r>
         <w:rPr>
-          <w:rStyle w:val="SubtleReference"/>
+          <w:rStyle w:val="Finomhivatkozs"/>
           <w:rFonts w:ascii="Times New Roman" w:hAnsi="Times New Roman" w:cs="Times New Roman"/>
           <w:color w:val="C00000"/>
         </w:rPr>
@@ -6251,7 +6266,7 @@
       <w:proofErr w:type="spellEnd"/>
       <w:r>
         <w:rPr>
-          <w:rStyle w:val="SubtleReference"/>
+          <w:rStyle w:val="Finomhivatkozs"/>
           <w:rFonts w:ascii="Times New Roman" w:hAnsi="Times New Roman" w:cs="Times New Roman"/>
           <w:color w:val="C00000"/>
         </w:rPr>
@@ -6260,7 +6275,7 @@
       <w:proofErr w:type="spellStart"/>
       <w:r>
         <w:rPr>
-          <w:rStyle w:val="SubtleReference"/>
+          <w:rStyle w:val="Finomhivatkozs"/>
           <w:rFonts w:ascii="Times New Roman" w:hAnsi="Times New Roman" w:cs="Times New Roman"/>
           <w:color w:val="C00000"/>
         </w:rPr>
@@ -6269,7 +6284,7 @@
       <w:proofErr w:type="spellEnd"/>
       <w:r>
         <w:rPr>
-          <w:rStyle w:val="SubtleReference"/>
+          <w:rStyle w:val="Finomhivatkozs"/>
           <w:rFonts w:ascii="Times New Roman" w:hAnsi="Times New Roman" w:cs="Times New Roman"/>
           <w:color w:val="C00000"/>
         </w:rPr>
@@ -6277,7 +6292,7 @@
       </w:r>
       <w:r>
         <w:rPr>
-          <w:rStyle w:val="SubtleReference"/>
+          <w:rStyle w:val="Finomhivatkozs"/>
           <w:rFonts w:ascii="Times New Roman" w:hAnsi="Times New Roman" w:cs="Times New Roman"/>
           <w:color w:val="C00000"/>
         </w:rPr>
@@ -6285,7 +6300,7 @@
       </w:r>
       <w:r>
         <w:rPr>
-          <w:rStyle w:val="SubtleReference"/>
+          <w:rStyle w:val="Finomhivatkozs"/>
           <w:rFonts w:ascii="Times New Roman" w:hAnsi="Times New Roman" w:cs="Times New Roman"/>
           <w:color w:val="C00000"/>
         </w:rPr>
@@ -6293,21 +6308,21 @@
       </w:r>
       <w:r>
         <w:rPr>
-          <w:rStyle w:val="SubtleReference"/>
+          <w:rStyle w:val="Finomhivatkozs"/>
           <w:rFonts w:ascii="Times New Roman" w:hAnsi="Times New Roman" w:cs="Times New Roman"/>
         </w:rPr>
         <w:t xml:space="preserve">. </w:t>
       </w:r>
       <w:r>
         <w:rPr>
-          <w:rStyle w:val="SubtleReference"/>
+          <w:rStyle w:val="Finomhivatkozs"/>
           <w:rFonts w:ascii="Times New Roman" w:hAnsi="Times New Roman" w:cs="Times New Roman"/>
         </w:rPr>
         <w:t xml:space="preserve">A két megoldás tehát kiegészíti egymást: </w:t>
       </w:r>
       <w:r>
         <w:rPr>
-          <w:rStyle w:val="SubtleReference"/>
+          <w:rStyle w:val="Finomhivatkozs"/>
           <w:rFonts w:ascii="Times New Roman" w:hAnsi="Times New Roman" w:cs="Times New Roman"/>
           <w:color w:val="C00000"/>
         </w:rPr>
@@ -6315,7 +6330,7 @@
       </w:r>
       <w:r>
         <w:rPr>
-          <w:rStyle w:val="SubtleReference"/>
+          <w:rStyle w:val="Finomhivatkozs"/>
           <w:rFonts w:ascii="Times New Roman" w:hAnsi="Times New Roman" w:cs="Times New Roman"/>
         </w:rPr>
         <w:t>. Ez a kombináció rugalmas, gazdaságos és jól alkalmazható kis- és középvállalati környezetekben is.</w:t>
@@ -6325,7 +6340,7 @@
       <w:pPr>
         <w:pStyle w:val="bum"/>
         <w:rPr>
-          <w:rStyle w:val="SubtleReference"/>
+          <w:rStyle w:val="Finomhivatkozs"/>
           <w:rFonts w:ascii="Times New Roman" w:hAnsi="Times New Roman" w:cs="Times New Roman"/>
         </w:rPr>
       </w:pPr>
@@ -6334,7 +6349,7 @@
       <w:pPr>
         <w:pStyle w:val="bum"/>
         <w:rPr>
-          <w:rStyle w:val="SubtleReference"/>
+          <w:rStyle w:val="Finomhivatkozs"/>
           <w:rFonts w:ascii="Times New Roman" w:hAnsi="Times New Roman" w:cs="Times New Roman"/>
         </w:rPr>
       </w:pPr>
@@ -6343,7 +6358,7 @@
       <w:pPr>
         <w:pStyle w:val="bum"/>
         <w:rPr>
-          <w:rStyle w:val="SubtleReference"/>
+          <w:rStyle w:val="Finomhivatkozs"/>
           <w:rFonts w:ascii="Times New Roman" w:hAnsi="Times New Roman" w:cs="Times New Roman"/>
         </w:rPr>
       </w:pPr>
@@ -6352,7 +6367,7 @@
       <w:pPr>
         <w:pStyle w:val="bum"/>
         <w:rPr>
-          <w:rStyle w:val="SubtleReference"/>
+          <w:rStyle w:val="Finomhivatkozs"/>
           <w:rFonts w:ascii="Times New Roman" w:hAnsi="Times New Roman" w:cs="Times New Roman"/>
         </w:rPr>
       </w:pPr>
@@ -6361,7 +6376,7 @@
       <w:pPr>
         <w:pStyle w:val="bum"/>
         <w:rPr>
-          <w:rStyle w:val="SubtleReference"/>
+          <w:rStyle w:val="Finomhivatkozs"/>
           <w:rFonts w:ascii="Times New Roman" w:hAnsi="Times New Roman" w:cs="Times New Roman"/>
         </w:rPr>
       </w:pPr>
@@ -6370,7 +6385,7 @@
       <w:pPr>
         <w:pStyle w:val="bum"/>
         <w:rPr>
-          <w:rStyle w:val="SubtleReference"/>
+          <w:rStyle w:val="Finomhivatkozs"/>
           <w:rFonts w:ascii="Times New Roman" w:hAnsi="Times New Roman" w:cs="Times New Roman"/>
         </w:rPr>
       </w:pPr>
@@ -6379,7 +6394,7 @@
       <w:pPr>
         <w:pStyle w:val="bum"/>
         <w:rPr>
-          <w:rStyle w:val="SubtleReference"/>
+          <w:rStyle w:val="Finomhivatkozs"/>
           <w:rFonts w:ascii="Times New Roman" w:hAnsi="Times New Roman" w:cs="Times New Roman"/>
         </w:rPr>
       </w:pPr>
@@ -6388,13 +6403,13 @@
       <w:pPr>
         <w:pStyle w:val="bum"/>
         <w:rPr>
-          <w:rStyle w:val="SubtleReference"/>
-          <w:rFonts w:ascii="Times New Roman" w:hAnsi="Times New Roman" w:cs="Times New Roman"/>
-        </w:rPr>
-      </w:pPr>
-      <w:r>
-        <w:rPr>
-          <w:rStyle w:val="SubtleReference"/>
+          <w:rStyle w:val="Finomhivatkozs"/>
+          <w:rFonts w:ascii="Times New Roman" w:hAnsi="Times New Roman" w:cs="Times New Roman"/>
+        </w:rPr>
+      </w:pPr>
+      <w:r>
+        <w:rPr>
+          <w:rStyle w:val="Finomhivatkozs"/>
           <w:rFonts w:ascii="Times New Roman" w:hAnsi="Times New Roman" w:cs="Times New Roman"/>
         </w:rPr>
         <w:tab/>
@@ -6465,7 +6480,7 @@
 <w:hdr xmlns:wpc="http://schemas.microsoft.com/office/word/2010/wordprocessingCanvas" xmlns:cx="http://schemas.microsoft.com/office/drawing/2014/chartex" xmlns:cx1="http://schemas.microsoft.com/office/drawing/2015/9/8/chartex" xmlns:cx2="http://schemas.microsoft.com/office/drawing/2015/10/21/chartex" xmlns:cx3="http://schemas.microsoft.com/office/drawing/2016/5/9/chartex" xmlns:cx4="http://schemas.microsoft.com/office/drawing/2016/5/10/chartex" xmlns:cx5="http://schemas.microsoft.com/office/drawing/2016/5/11/chartex" xmlns:cx6="http://schemas.microsoft.com/office/drawing/2016/5/12/chartex" xmlns:cx7="http://schemas.microsoft.com/office/drawing/2016/5/13/chartex" xmlns:cx8="http://schemas.microsoft.com/office/drawing/2016/5/14/chartex" xmlns:mc="http://schemas.openxmlformats.org/markup-compatibility/2006" xmlns:aink="http://schemas.microsoft.com/office/drawing/2016/ink" xmlns:am3d="http://schemas.microsoft.com/office/drawing/2017/model3d" xmlns:o="urn:schemas-microsoft-com:office:office" xmlns:oel="http://schemas.microsoft.com/office/2019/extlst" xmlns:r="http://schemas.openxmlformats.org/officeDocument/2006/relationships" xmlns:m="http://schemas.openxmlformats.org/officeDocument/2006/math" xmlns:v="urn:schemas-microsoft-com:vml" xmlns:wp14="http://schemas.microsoft.com/office/word/2010/wordprocessingDrawing" xmlns:wp="http://schemas.openxmlformats.org/drawingml/2006/wordprocessingDrawing" xmlns:w10="urn:schemas-microsoft-com:office:word" xmlns:w="http://schemas.openxmlformats.org/wordprocessingml/2006/main" xmlns:w14="http://schemas.microsoft.com/office/word/2010/wordml" xmlns:w15="http://schemas.microsoft.com/office/word/2012/wordml" xmlns:w16cex="http://schemas.microsoft.com/office/word/2018/wordml/cex" xmlns:w16cid="http://schemas.microsoft.com/office/word/2016/wordml/cid" xmlns:w16="http://schemas.microsoft.com/office/word/2018/wordml" xmlns:w16du="http://schemas.microsoft.com/office/word/2023/wordml/word16du" xmlns:w16sdtdh="http://schemas.microsoft.com/office/word/2020/wordml/sdtdatahash" xmlns:w16sdtfl="http://schemas.microsoft.com/office/word/2024/wordml/sdtformatlock" xmlns:w16se="http://schemas.microsoft.com/office/word/2015/wordml/symex" xmlns:wpg="http://schemas.microsoft.com/office/word/2010/wordprocessingGroup" xmlns:wpi="http://schemas.microsoft.com/office/word/2010/wordprocessingInk" xmlns:wne="http://schemas.microsoft.com/office/word/2006/wordml" xmlns:wps="http://schemas.microsoft.com/office/word/2010/wordprocessingShape" mc:Ignorable="w14 w15 w16se w16cid w16 w16cex w16sdtdh w16sdtfl w16du wp14">
   <w:p>
     <w:pPr>
-      <w:pStyle w:val="Header"/>
+      <w:pStyle w:val="lfej"/>
     </w:pPr>
     <w:r>
       <w:t>Vizsgaremek tesztelés dokumentáció</w:t>
@@ -7454,16 +7469,16 @@
     <w:lsdException w:name="Unresolved Mention" w:semiHidden="1" w:unhideWhenUsed="1"/>
     <w:lsdException w:name="Smart Link" w:semiHidden="1" w:unhideWhenUsed="1"/>
   </w:latentStyles>
-  <w:style w:type="paragraph" w:default="1" w:styleId="Normal">
+  <w:style w:type="paragraph" w:default="1" w:styleId="Norml">
     <w:name w:val="Normal"/>
     <w:qFormat/>
     <w:rsid w:val="00AA1ED2"/>
   </w:style>
-  <w:style w:type="paragraph" w:styleId="Heading1">
+  <w:style w:type="paragraph" w:styleId="Cmsor1">
     <w:name w:val="heading 1"/>
-    <w:basedOn w:val="Normal"/>
-    <w:next w:val="Normal"/>
-    <w:link w:val="Heading1Char"/>
+    <w:basedOn w:val="Norml"/>
+    <w:next w:val="Norml"/>
+    <w:link w:val="Cmsor1Char"/>
     <w:uiPriority w:val="9"/>
     <w:qFormat/>
     <w:rsid w:val="00D13BFB"/>
@@ -7480,11 +7495,11 @@
       <w:szCs w:val="40"/>
     </w:rPr>
   </w:style>
-  <w:style w:type="paragraph" w:styleId="Heading2">
+  <w:style w:type="paragraph" w:styleId="Cmsor2">
     <w:name w:val="heading 2"/>
-    <w:basedOn w:val="Normal"/>
-    <w:next w:val="Normal"/>
-    <w:link w:val="Heading2Char"/>
+    <w:basedOn w:val="Norml"/>
+    <w:next w:val="Norml"/>
+    <w:link w:val="Cmsor2Char"/>
     <w:uiPriority w:val="9"/>
     <w:semiHidden/>
     <w:unhideWhenUsed/>
@@ -7503,11 +7518,11 @@
       <w:szCs w:val="32"/>
     </w:rPr>
   </w:style>
-  <w:style w:type="paragraph" w:styleId="Heading3">
+  <w:style w:type="paragraph" w:styleId="Cmsor3">
     <w:name w:val="heading 3"/>
-    <w:basedOn w:val="Normal"/>
-    <w:next w:val="Normal"/>
-    <w:link w:val="Heading3Char"/>
+    <w:basedOn w:val="Norml"/>
+    <w:next w:val="Norml"/>
+    <w:link w:val="Cmsor3Char"/>
     <w:uiPriority w:val="9"/>
     <w:semiHidden/>
     <w:unhideWhenUsed/>
@@ -7526,11 +7541,11 @@
       <w:szCs w:val="28"/>
     </w:rPr>
   </w:style>
-  <w:style w:type="paragraph" w:styleId="Heading4">
+  <w:style w:type="paragraph" w:styleId="Cmsor4">
     <w:name w:val="heading 4"/>
-    <w:basedOn w:val="Normal"/>
-    <w:next w:val="Normal"/>
-    <w:link w:val="Heading4Char"/>
+    <w:basedOn w:val="Norml"/>
+    <w:next w:val="Norml"/>
+    <w:link w:val="Cmsor4Char"/>
     <w:uiPriority w:val="9"/>
     <w:semiHidden/>
     <w:unhideWhenUsed/>
@@ -7549,11 +7564,11 @@
       <w:color w:val="0F4761" w:themeColor="accent1" w:themeShade="BF"/>
     </w:rPr>
   </w:style>
-  <w:style w:type="paragraph" w:styleId="Heading5">
+  <w:style w:type="paragraph" w:styleId="Cmsor5">
     <w:name w:val="heading 5"/>
-    <w:basedOn w:val="Normal"/>
-    <w:next w:val="Normal"/>
-    <w:link w:val="Heading5Char"/>
+    <w:basedOn w:val="Norml"/>
+    <w:next w:val="Norml"/>
+    <w:link w:val="Cmsor5Char"/>
     <w:uiPriority w:val="9"/>
     <w:semiHidden/>
     <w:unhideWhenUsed/>
@@ -7570,11 +7585,11 @@
       <w:color w:val="0F4761" w:themeColor="accent1" w:themeShade="BF"/>
     </w:rPr>
   </w:style>
-  <w:style w:type="paragraph" w:styleId="Heading6">
+  <w:style w:type="paragraph" w:styleId="Cmsor6">
     <w:name w:val="heading 6"/>
-    <w:basedOn w:val="Normal"/>
-    <w:next w:val="Normal"/>
-    <w:link w:val="Heading6Char"/>
+    <w:basedOn w:val="Norml"/>
+    <w:next w:val="Norml"/>
+    <w:link w:val="Cmsor6Char"/>
     <w:uiPriority w:val="9"/>
     <w:semiHidden/>
     <w:unhideWhenUsed/>
@@ -7593,11 +7608,11 @@
       <w:color w:val="595959" w:themeColor="text1" w:themeTint="A6"/>
     </w:rPr>
   </w:style>
-  <w:style w:type="paragraph" w:styleId="Heading7">
+  <w:style w:type="paragraph" w:styleId="Cmsor7">
     <w:name w:val="heading 7"/>
-    <w:basedOn w:val="Normal"/>
-    <w:next w:val="Normal"/>
-    <w:link w:val="Heading7Char"/>
+    <w:basedOn w:val="Norml"/>
+    <w:next w:val="Norml"/>
+    <w:link w:val="Cmsor7Char"/>
     <w:uiPriority w:val="9"/>
     <w:semiHidden/>
     <w:unhideWhenUsed/>
@@ -7614,11 +7629,11 @@
       <w:color w:val="595959" w:themeColor="text1" w:themeTint="A6"/>
     </w:rPr>
   </w:style>
-  <w:style w:type="paragraph" w:styleId="Heading8">
+  <w:style w:type="paragraph" w:styleId="Cmsor8">
     <w:name w:val="heading 8"/>
-    <w:basedOn w:val="Normal"/>
-    <w:next w:val="Normal"/>
-    <w:link w:val="Heading8Char"/>
+    <w:basedOn w:val="Norml"/>
+    <w:next w:val="Norml"/>
+    <w:link w:val="Cmsor8Char"/>
     <w:uiPriority w:val="9"/>
     <w:semiHidden/>
     <w:unhideWhenUsed/>
@@ -7637,11 +7652,11 @@
       <w:color w:val="272727" w:themeColor="text1" w:themeTint="D8"/>
     </w:rPr>
   </w:style>
-  <w:style w:type="paragraph" w:styleId="Heading9">
+  <w:style w:type="paragraph" w:styleId="Cmsor9">
     <w:name w:val="heading 9"/>
-    <w:basedOn w:val="Normal"/>
-    <w:next w:val="Normal"/>
-    <w:link w:val="Heading9Char"/>
+    <w:basedOn w:val="Norml"/>
+    <w:next w:val="Norml"/>
+    <w:link w:val="Cmsor9Char"/>
     <w:uiPriority w:val="9"/>
     <w:semiHidden/>
     <w:unhideWhenUsed/>
@@ -7658,12 +7673,13 @@
       <w:color w:val="272727" w:themeColor="text1" w:themeTint="D8"/>
     </w:rPr>
   </w:style>
-  <w:style w:type="character" w:default="1" w:styleId="DefaultParagraphFont">
+  <w:style w:type="character" w:default="1" w:styleId="Bekezdsalapbettpusa">
     <w:name w:val="Default Paragraph Font"/>
     <w:uiPriority w:val="1"/>
+    <w:semiHidden/>
     <w:unhideWhenUsed/>
   </w:style>
-  <w:style w:type="table" w:default="1" w:styleId="TableNormal">
+  <w:style w:type="table" w:default="1" w:styleId="Normltblzat">
     <w:name w:val="Normal Table"/>
     <w:uiPriority w:val="99"/>
     <w:semiHidden/>
@@ -7678,16 +7694,16 @@
       </w:tblCellMar>
     </w:tblPr>
   </w:style>
-  <w:style w:type="numbering" w:default="1" w:styleId="NoList">
+  <w:style w:type="numbering" w:default="1" w:styleId="Nemlista">
     <w:name w:val="No List"/>
     <w:uiPriority w:val="99"/>
     <w:semiHidden/>
     <w:unhideWhenUsed/>
   </w:style>
-  <w:style w:type="character" w:customStyle="1" w:styleId="Heading1Char">
-    <w:name w:val="Heading 1 Char"/>
-    <w:basedOn w:val="DefaultParagraphFont"/>
-    <w:link w:val="Heading1"/>
+  <w:style w:type="character" w:customStyle="1" w:styleId="Cmsor1Char">
+    <w:name w:val="Címsor 1 Char"/>
+    <w:basedOn w:val="Bekezdsalapbettpusa"/>
+    <w:link w:val="Cmsor1"/>
     <w:uiPriority w:val="9"/>
     <w:rsid w:val="00D13BFB"/>
     <w:rPr>
@@ -7697,10 +7713,10 @@
       <w:szCs w:val="40"/>
     </w:rPr>
   </w:style>
-  <w:style w:type="character" w:customStyle="1" w:styleId="Heading2Char">
-    <w:name w:val="Heading 2 Char"/>
-    <w:basedOn w:val="DefaultParagraphFont"/>
-    <w:link w:val="Heading2"/>
+  <w:style w:type="character" w:customStyle="1" w:styleId="Cmsor2Char">
+    <w:name w:val="Címsor 2 Char"/>
+    <w:basedOn w:val="Bekezdsalapbettpusa"/>
+    <w:link w:val="Cmsor2"/>
     <w:uiPriority w:val="9"/>
     <w:semiHidden/>
     <w:rsid w:val="00D13BFB"/>
@@ -7711,10 +7727,10 @@
       <w:szCs w:val="32"/>
     </w:rPr>
   </w:style>
-  <w:style w:type="character" w:customStyle="1" w:styleId="Heading3Char">
-    <w:name w:val="Heading 3 Char"/>
-    <w:basedOn w:val="DefaultParagraphFont"/>
-    <w:link w:val="Heading3"/>
+  <w:style w:type="character" w:customStyle="1" w:styleId="Cmsor3Char">
+    <w:name w:val="Címsor 3 Char"/>
+    <w:basedOn w:val="Bekezdsalapbettpusa"/>
+    <w:link w:val="Cmsor3"/>
     <w:uiPriority w:val="9"/>
     <w:semiHidden/>
     <w:rsid w:val="00D13BFB"/>
@@ -7725,10 +7741,10 @@
       <w:szCs w:val="28"/>
     </w:rPr>
   </w:style>
-  <w:style w:type="character" w:customStyle="1" w:styleId="Heading4Char">
-    <w:name w:val="Heading 4 Char"/>
-    <w:basedOn w:val="DefaultParagraphFont"/>
-    <w:link w:val="Heading4"/>
+  <w:style w:type="character" w:customStyle="1" w:styleId="Cmsor4Char">
+    <w:name w:val="Címsor 4 Char"/>
+    <w:basedOn w:val="Bekezdsalapbettpusa"/>
+    <w:link w:val="Cmsor4"/>
     <w:uiPriority w:val="9"/>
     <w:semiHidden/>
     <w:rsid w:val="00D13BFB"/>
@@ -7739,10 +7755,10 @@
       <w:color w:val="0F4761" w:themeColor="accent1" w:themeShade="BF"/>
     </w:rPr>
   </w:style>
-  <w:style w:type="character" w:customStyle="1" w:styleId="Heading5Char">
-    <w:name w:val="Heading 5 Char"/>
-    <w:basedOn w:val="DefaultParagraphFont"/>
-    <w:link w:val="Heading5"/>
+  <w:style w:type="character" w:customStyle="1" w:styleId="Cmsor5Char">
+    <w:name w:val="Címsor 5 Char"/>
+    <w:basedOn w:val="Bekezdsalapbettpusa"/>
+    <w:link w:val="Cmsor5"/>
     <w:uiPriority w:val="9"/>
     <w:semiHidden/>
     <w:rsid w:val="00D13BFB"/>
@@ -7751,10 +7767,10 @@
       <w:color w:val="0F4761" w:themeColor="accent1" w:themeShade="BF"/>
     </w:rPr>
   </w:style>
-  <w:style w:type="character" w:customStyle="1" w:styleId="Heading6Char">
-    <w:name w:val="Heading 6 Char"/>
-    <w:basedOn w:val="DefaultParagraphFont"/>
-    <w:link w:val="Heading6"/>
+  <w:style w:type="character" w:customStyle="1" w:styleId="Cmsor6Char">
+    <w:name w:val="Címsor 6 Char"/>
+    <w:basedOn w:val="Bekezdsalapbettpusa"/>
+    <w:link w:val="Cmsor6"/>
     <w:uiPriority w:val="9"/>
     <w:semiHidden/>
     <w:rsid w:val="00D13BFB"/>
@@ -7765,10 +7781,10 @@
       <w:color w:val="595959" w:themeColor="text1" w:themeTint="A6"/>
     </w:rPr>
   </w:style>
-  <w:style w:type="character" w:customStyle="1" w:styleId="Heading7Char">
-    <w:name w:val="Heading 7 Char"/>
-    <w:basedOn w:val="DefaultParagraphFont"/>
-    <w:link w:val="Heading7"/>
+  <w:style w:type="character" w:customStyle="1" w:styleId="Cmsor7Char">
+    <w:name w:val="Címsor 7 Char"/>
+    <w:basedOn w:val="Bekezdsalapbettpusa"/>
+    <w:link w:val="Cmsor7"/>
     <w:uiPriority w:val="9"/>
     <w:semiHidden/>
     <w:rsid w:val="00D13BFB"/>
@@ -7777,10 +7793,10 @@
       <w:color w:val="595959" w:themeColor="text1" w:themeTint="A6"/>
     </w:rPr>
   </w:style>
-  <w:style w:type="character" w:customStyle="1" w:styleId="Heading8Char">
-    <w:name w:val="Heading 8 Char"/>
-    <w:basedOn w:val="DefaultParagraphFont"/>
-    <w:link w:val="Heading8"/>
+  <w:style w:type="character" w:customStyle="1" w:styleId="Cmsor8Char">
+    <w:name w:val="Címsor 8 Char"/>
+    <w:basedOn w:val="Bekezdsalapbettpusa"/>
+    <w:link w:val="Cmsor8"/>
     <w:uiPriority w:val="9"/>
     <w:semiHidden/>
     <w:rsid w:val="00D13BFB"/>
@@ -7791,10 +7807,10 @@
       <w:color w:val="272727" w:themeColor="text1" w:themeTint="D8"/>
     </w:rPr>
   </w:style>
-  <w:style w:type="character" w:customStyle="1" w:styleId="Heading9Char">
-    <w:name w:val="Heading 9 Char"/>
-    <w:basedOn w:val="DefaultParagraphFont"/>
-    <w:link w:val="Heading9"/>
+  <w:style w:type="character" w:customStyle="1" w:styleId="Cmsor9Char">
+    <w:name w:val="Címsor 9 Char"/>
+    <w:basedOn w:val="Bekezdsalapbettpusa"/>
+    <w:link w:val="Cmsor9"/>
     <w:uiPriority w:val="9"/>
     <w:semiHidden/>
     <w:rsid w:val="00D13BFB"/>
@@ -7803,11 +7819,11 @@
       <w:color w:val="272727" w:themeColor="text1" w:themeTint="D8"/>
     </w:rPr>
   </w:style>
-  <w:style w:type="paragraph" w:styleId="Title">
+  <w:style w:type="paragraph" w:styleId="Cm">
     <w:name w:val="Title"/>
-    <w:basedOn w:val="Normal"/>
-    <w:next w:val="Normal"/>
-    <w:link w:val="TitleChar"/>
+    <w:basedOn w:val="Norml"/>
+    <w:next w:val="Norml"/>
+    <w:link w:val="CmChar"/>
     <w:uiPriority w:val="10"/>
     <w:qFormat/>
     <w:rsid w:val="00D13BFB"/>
@@ -7823,10 +7839,10 @@
       <w:szCs w:val="56"/>
     </w:rPr>
   </w:style>
-  <w:style w:type="character" w:customStyle="1" w:styleId="TitleChar">
-    <w:name w:val="Title Char"/>
-    <w:basedOn w:val="DefaultParagraphFont"/>
-    <w:link w:val="Title"/>
+  <w:style w:type="character" w:customStyle="1" w:styleId="CmChar">
+    <w:name w:val="Cím Char"/>
+    <w:basedOn w:val="Bekezdsalapbettpusa"/>
+    <w:link w:val="Cm"/>
     <w:uiPriority w:val="10"/>
     <w:rsid w:val="00D13BFB"/>
     <w:rPr>
@@ -7837,11 +7853,11 @@
       <w:szCs w:val="56"/>
     </w:rPr>
   </w:style>
-  <w:style w:type="paragraph" w:styleId="Subtitle">
+  <w:style w:type="paragraph" w:styleId="Alcm">
     <w:name w:val="Subtitle"/>
-    <w:basedOn w:val="Normal"/>
-    <w:next w:val="Normal"/>
-    <w:link w:val="SubtitleChar"/>
+    <w:basedOn w:val="Norml"/>
+    <w:next w:val="Norml"/>
+    <w:link w:val="AlcmChar"/>
     <w:uiPriority w:val="11"/>
     <w:qFormat/>
     <w:rsid w:val="00D13BFB"/>
@@ -7858,10 +7874,10 @@
       <w:szCs w:val="28"/>
     </w:rPr>
   </w:style>
-  <w:style w:type="character" w:customStyle="1" w:styleId="SubtitleChar">
-    <w:name w:val="Subtitle Char"/>
-    <w:basedOn w:val="DefaultParagraphFont"/>
-    <w:link w:val="Subtitle"/>
+  <w:style w:type="character" w:customStyle="1" w:styleId="AlcmChar">
+    <w:name w:val="Alcím Char"/>
+    <w:basedOn w:val="Bekezdsalapbettpusa"/>
+    <w:link w:val="Alcm"/>
     <w:uiPriority w:val="11"/>
     <w:rsid w:val="00D13BFB"/>
     <w:rPr>
@@ -7872,11 +7888,11 @@
       <w:szCs w:val="28"/>
     </w:rPr>
   </w:style>
-  <w:style w:type="paragraph" w:styleId="Quote">
+  <w:style w:type="paragraph" w:styleId="Idzet">
     <w:name w:val="Quote"/>
-    <w:basedOn w:val="Normal"/>
-    <w:next w:val="Normal"/>
-    <w:link w:val="QuoteChar"/>
+    <w:basedOn w:val="Norml"/>
+    <w:next w:val="Norml"/>
+    <w:link w:val="IdzetChar"/>
     <w:uiPriority w:val="29"/>
     <w:qFormat/>
     <w:rsid w:val="00D13BFB"/>
@@ -7890,10 +7906,10 @@
       <w:color w:val="404040" w:themeColor="text1" w:themeTint="BF"/>
     </w:rPr>
   </w:style>
-  <w:style w:type="character" w:customStyle="1" w:styleId="QuoteChar">
-    <w:name w:val="Quote Char"/>
-    <w:basedOn w:val="DefaultParagraphFont"/>
-    <w:link w:val="Quote"/>
+  <w:style w:type="character" w:customStyle="1" w:styleId="IdzetChar">
+    <w:name w:val="Idézet Char"/>
+    <w:basedOn w:val="Bekezdsalapbettpusa"/>
+    <w:link w:val="Idzet"/>
     <w:uiPriority w:val="29"/>
     <w:rsid w:val="00D13BFB"/>
     <w:rPr>
@@ -7902,9 +7918,9 @@
       <w:color w:val="404040" w:themeColor="text1" w:themeTint="BF"/>
     </w:rPr>
   </w:style>
-  <w:style w:type="paragraph" w:styleId="ListParagraph">
+  <w:style w:type="paragraph" w:styleId="Listaszerbekezds">
     <w:name w:val="List Paragraph"/>
-    <w:basedOn w:val="Normal"/>
+    <w:basedOn w:val="Norml"/>
     <w:uiPriority w:val="34"/>
     <w:qFormat/>
     <w:rsid w:val="00D13BFB"/>
@@ -7913,9 +7929,9 @@
       <w:contextualSpacing/>
     </w:pPr>
   </w:style>
-  <w:style w:type="character" w:styleId="IntenseEmphasis">
+  <w:style w:type="character" w:styleId="Erskiemels">
     <w:name w:val="Intense Emphasis"/>
-    <w:basedOn w:val="DefaultParagraphFont"/>
+    <w:basedOn w:val="Bekezdsalapbettpusa"/>
     <w:uiPriority w:val="21"/>
     <w:qFormat/>
     <w:rsid w:val="00D13BFB"/>
@@ -7925,11 +7941,11 @@
       <w:color w:val="0F4761" w:themeColor="accent1" w:themeShade="BF"/>
     </w:rPr>
   </w:style>
-  <w:style w:type="paragraph" w:styleId="IntenseQuote">
+  <w:style w:type="paragraph" w:styleId="Kiemeltidzet">
     <w:name w:val="Intense Quote"/>
-    <w:basedOn w:val="Normal"/>
-    <w:next w:val="Normal"/>
-    <w:link w:val="IntenseQuoteChar"/>
+    <w:basedOn w:val="Norml"/>
+    <w:next w:val="Norml"/>
+    <w:link w:val="KiemeltidzetChar"/>
     <w:uiPriority w:val="30"/>
     <w:qFormat/>
     <w:rsid w:val="00D13BFB"/>
@@ -7948,10 +7964,10 @@
       <w:color w:val="0F4761" w:themeColor="accent1" w:themeShade="BF"/>
     </w:rPr>
   </w:style>
-  <w:style w:type="character" w:customStyle="1" w:styleId="IntenseQuoteChar">
-    <w:name w:val="Intense Quote Char"/>
-    <w:basedOn w:val="DefaultParagraphFont"/>
-    <w:link w:val="IntenseQuote"/>
+  <w:style w:type="character" w:customStyle="1" w:styleId="KiemeltidzetChar">
+    <w:name w:val="Kiemelt idézet Char"/>
+    <w:basedOn w:val="Bekezdsalapbettpusa"/>
+    <w:link w:val="Kiemeltidzet"/>
     <w:uiPriority w:val="30"/>
     <w:rsid w:val="00D13BFB"/>
     <w:rPr>
@@ -7960,9 +7976,9 @@
       <w:color w:val="0F4761" w:themeColor="accent1" w:themeShade="BF"/>
     </w:rPr>
   </w:style>
-  <w:style w:type="character" w:styleId="IntenseReference">
+  <w:style w:type="character" w:styleId="Ershivatkozs">
     <w:name w:val="Intense Reference"/>
-    <w:basedOn w:val="DefaultParagraphFont"/>
+    <w:basedOn w:val="Bekezdsalapbettpusa"/>
     <w:uiPriority w:val="32"/>
     <w:qFormat/>
     <w:rsid w:val="00D13BFB"/>
@@ -7974,10 +7990,10 @@
       <w:spacing w:val="5"/>
     </w:rPr>
   </w:style>
-  <w:style w:type="paragraph" w:styleId="Header">
+  <w:style w:type="paragraph" w:styleId="lfej">
     <w:name w:val="header"/>
-    <w:basedOn w:val="Normal"/>
-    <w:link w:val="HeaderChar"/>
+    <w:basedOn w:val="Norml"/>
+    <w:link w:val="lfejChar"/>
     <w:uiPriority w:val="99"/>
     <w:unhideWhenUsed/>
     <w:rsid w:val="00D13BFB"/>
@@ -7989,17 +8005,17 @@
       <w:spacing w:after="0" w:line="240" w:lineRule="auto"/>
     </w:pPr>
   </w:style>
-  <w:style w:type="character" w:customStyle="1" w:styleId="HeaderChar">
-    <w:name w:val="Header Char"/>
-    <w:basedOn w:val="DefaultParagraphFont"/>
-    <w:link w:val="Header"/>
+  <w:style w:type="character" w:customStyle="1" w:styleId="lfejChar">
+    <w:name w:val="Élőfej Char"/>
+    <w:basedOn w:val="Bekezdsalapbettpusa"/>
+    <w:link w:val="lfej"/>
     <w:uiPriority w:val="99"/>
     <w:rsid w:val="00D13BFB"/>
   </w:style>
-  <w:style w:type="paragraph" w:styleId="Footer">
+  <w:style w:type="paragraph" w:styleId="llb">
     <w:name w:val="footer"/>
-    <w:basedOn w:val="Normal"/>
-    <w:link w:val="FooterChar"/>
+    <w:basedOn w:val="Norml"/>
+    <w:link w:val="llbChar"/>
     <w:uiPriority w:val="99"/>
     <w:unhideWhenUsed/>
     <w:rsid w:val="00D13BFB"/>
@@ -8011,16 +8027,16 @@
       <w:spacing w:after="0" w:line="240" w:lineRule="auto"/>
     </w:pPr>
   </w:style>
-  <w:style w:type="character" w:customStyle="1" w:styleId="FooterChar">
-    <w:name w:val="Footer Char"/>
-    <w:basedOn w:val="DefaultParagraphFont"/>
-    <w:link w:val="Footer"/>
+  <w:style w:type="character" w:customStyle="1" w:styleId="llbChar">
+    <w:name w:val="Élőláb Char"/>
+    <w:basedOn w:val="Bekezdsalapbettpusa"/>
+    <w:link w:val="llb"/>
     <w:uiPriority w:val="99"/>
     <w:rsid w:val="00D13BFB"/>
   </w:style>
-  <w:style w:type="paragraph" w:styleId="NormalWeb">
+  <w:style w:type="paragraph" w:styleId="NormlWeb">
     <w:name w:val="Normal (Web)"/>
-    <w:basedOn w:val="Normal"/>
+    <w:basedOn w:val="Norml"/>
     <w:uiPriority w:val="99"/>
     <w:semiHidden/>
     <w:unhideWhenUsed/>
@@ -8035,9 +8051,9 @@
       <w14:ligatures w14:val="none"/>
     </w:rPr>
   </w:style>
-  <w:style w:type="character" w:styleId="SubtleReference">
+  <w:style w:type="character" w:styleId="Finomhivatkozs">
     <w:name w:val="Subtle Reference"/>
-    <w:basedOn w:val="DefaultParagraphFont"/>
+    <w:basedOn w:val="Bekezdsalapbettpusa"/>
     <w:uiPriority w:val="31"/>
     <w:qFormat/>
     <w:rsid w:val="00984653"/>
@@ -8048,7 +8064,7 @@
   </w:style>
   <w:style w:type="paragraph" w:customStyle="1" w:styleId="Style1">
     <w:name w:val="Style1"/>
-    <w:basedOn w:val="Normal"/>
+    <w:basedOn w:val="Norml"/>
     <w:link w:val="Style1Char"/>
     <w:qFormat/>
     <w:rsid w:val="00984653"/>
@@ -8058,7 +8074,7 @@
   </w:style>
   <w:style w:type="character" w:customStyle="1" w:styleId="Style1Char">
     <w:name w:val="Style1 Char"/>
-    <w:basedOn w:val="DefaultParagraphFont"/>
+    <w:basedOn w:val="Bekezdsalapbettpusa"/>
     <w:link w:val="Style1"/>
     <w:rsid w:val="00984653"/>
   </w:style>
@@ -8084,10 +8100,10 @@
       <w:color w:val="156082" w:themeColor="accent1"/>
     </w:rPr>
   </w:style>
-  <w:style w:type="paragraph" w:styleId="Caption">
+  <w:style w:type="paragraph" w:styleId="Kpalrs">
     <w:name w:val="caption"/>
-    <w:basedOn w:val="Normal"/>
-    <w:next w:val="Normal"/>
+    <w:basedOn w:val="Norml"/>
+    <w:next w:val="Norml"/>
     <w:uiPriority w:val="35"/>
     <w:unhideWhenUsed/>
     <w:qFormat/>

</xml_diff>